<commit_message>
Home Search Bar Functional
</commit_message>
<xml_diff>
--- a/Bike Shop Planning.docx
+++ b/Bike Shop Planning.docx
@@ -106,6 +106,19 @@
         <w:spacing w:after="0"/>
       </w:pPr>
       <w:r>
+        <w:t>Setup Mock Payments System</w:t>
+      </w:r>
+    </w:p>
+    <w:p>
+      <w:pPr>
+        <w:pStyle w:val="ListParagraph"/>
+        <w:numPr>
+          <w:ilvl w:val="0"/>
+          <w:numId w:val="13"/>
+        </w:numPr>
+        <w:spacing w:after="0"/>
+      </w:pPr>
+      <w:r>
         <w:t xml:space="preserve">Find a way to include an API and connect it to my </w:t>
       </w:r>
       <w:proofErr w:type="gramStart"/>
@@ -143,67 +156,8 @@
         <w:spacing w:after="0"/>
       </w:pPr>
       <w:r>
-        <w:t xml:space="preserve">Make minimum viable project </w:t>
-      </w:r>
-      <w:proofErr w:type="gramStart"/>
-      <w:r>
-        <w:t>outline</w:t>
-      </w:r>
-      <w:proofErr w:type="gramEnd"/>
-    </w:p>
-    <w:p>
-      <w:pPr>
-        <w:pStyle w:val="ListParagraph"/>
-        <w:numPr>
-          <w:ilvl w:val="1"/>
-          <w:numId w:val="3"/>
-        </w:numPr>
-        <w:spacing w:after="0"/>
-      </w:pPr>
-      <w:r>
-        <w:t xml:space="preserve">Draw up some </w:t>
-      </w:r>
-      <w:proofErr w:type="gramStart"/>
-      <w:r>
-        <w:t>wireframes</w:t>
-      </w:r>
-      <w:proofErr w:type="gramEnd"/>
-    </w:p>
-    <w:p>
-      <w:pPr>
-        <w:pStyle w:val="ListParagraph"/>
-        <w:numPr>
-          <w:ilvl w:val="1"/>
-          <w:numId w:val="3"/>
-        </w:numPr>
-        <w:spacing w:after="0"/>
-      </w:pPr>
-      <w:r>
-        <w:t xml:space="preserve">Add outline for additional </w:t>
-      </w:r>
-      <w:proofErr w:type="gramStart"/>
-      <w:r>
-        <w:t>features</w:t>
-      </w:r>
-      <w:proofErr w:type="gramEnd"/>
-    </w:p>
-    <w:p>
-      <w:pPr>
-        <w:pStyle w:val="ListParagraph"/>
-        <w:numPr>
-          <w:ilvl w:val="1"/>
-          <w:numId w:val="3"/>
-        </w:numPr>
-        <w:spacing w:after="0"/>
-      </w:pPr>
-      <w:r>
-        <w:t xml:space="preserve">Plan out </w:t>
-      </w:r>
-      <w:proofErr w:type="gramStart"/>
-      <w:r>
-        <w:t>database</w:t>
-      </w:r>
-      <w:proofErr w:type="gramEnd"/>
+        <w:t>CSS for home page</w:t>
+      </w:r>
     </w:p>
     <w:p>
       <w:pPr>
@@ -215,11 +169,60 @@
         <w:spacing w:after="0"/>
       </w:pPr>
       <w:r>
-        <w:t xml:space="preserve">Draw up </w:t>
-      </w:r>
-      <w:proofErr w:type="gramStart"/>
-      <w:r>
-        <w:t>diagram</w:t>
+        <w:t xml:space="preserve">Try to make sure it works across </w:t>
+      </w:r>
+      <w:proofErr w:type="gramStart"/>
+      <w:r>
+        <w:t>pages</w:t>
+      </w:r>
+      <w:proofErr w:type="gramEnd"/>
+    </w:p>
+    <w:p>
+      <w:pPr>
+        <w:pStyle w:val="ListParagraph"/>
+        <w:numPr>
+          <w:ilvl w:val="1"/>
+          <w:numId w:val="3"/>
+        </w:numPr>
+        <w:spacing w:after="0"/>
+      </w:pPr>
+      <w:r>
+        <w:t xml:space="preserve">Plan out function structure, what functions will be </w:t>
+      </w:r>
+      <w:proofErr w:type="gramStart"/>
+      <w:r>
+        <w:t>needed</w:t>
+      </w:r>
+      <w:proofErr w:type="gramEnd"/>
+    </w:p>
+    <w:p>
+      <w:pPr>
+        <w:pStyle w:val="ListParagraph"/>
+        <w:numPr>
+          <w:ilvl w:val="1"/>
+          <w:numId w:val="3"/>
+        </w:numPr>
+        <w:spacing w:after="0"/>
+      </w:pPr>
+      <w:r>
+        <w:t>SQL query for home page initial load</w:t>
+      </w:r>
+    </w:p>
+    <w:p>
+      <w:pPr>
+        <w:pStyle w:val="ListParagraph"/>
+        <w:numPr>
+          <w:ilvl w:val="1"/>
+          <w:numId w:val="3"/>
+        </w:numPr>
+        <w:spacing w:after="0"/>
+      </w:pPr>
+      <w:r>
+        <w:t xml:space="preserve">Get New bike page </w:t>
+      </w:r>
+      <w:proofErr w:type="gramStart"/>
+      <w:r>
+        <w:t>setup</w:t>
       </w:r>
       <w:proofErr w:type="gramEnd"/>
     </w:p>
@@ -233,13 +236,8 @@
         <w:spacing w:after="0"/>
       </w:pPr>
       <w:r>
-        <w:t xml:space="preserve">Create </w:t>
-      </w:r>
-      <w:proofErr w:type="gramStart"/>
-      <w:r>
-        <w:t>tables</w:t>
-      </w:r>
-      <w:proofErr w:type="gramEnd"/>
+        <w:t>Setup html and inputs</w:t>
+      </w:r>
     </w:p>
     <w:p>
       <w:pPr>
@@ -251,75 +249,8 @@
         <w:spacing w:after="0"/>
       </w:pPr>
       <w:r>
-        <w:t xml:space="preserve">Create seed for 10 </w:t>
-      </w:r>
-      <w:proofErr w:type="gramStart"/>
-      <w:r>
-        <w:t>tickets</w:t>
-      </w:r>
-      <w:proofErr w:type="gramEnd"/>
-    </w:p>
-    <w:p>
-      <w:pPr>
-        <w:pStyle w:val="ListParagraph"/>
-        <w:numPr>
-          <w:ilvl w:val="1"/>
-          <w:numId w:val="3"/>
-        </w:numPr>
-        <w:spacing w:after="0"/>
-      </w:pPr>
-      <w:r>
-        <w:t xml:space="preserve">Make basic structure of </w:t>
-      </w:r>
-      <w:proofErr w:type="gramStart"/>
-      <w:r>
-        <w:t>website</w:t>
-      </w:r>
-      <w:proofErr w:type="gramEnd"/>
-    </w:p>
-    <w:p>
-      <w:pPr>
-        <w:pStyle w:val="ListParagraph"/>
-        <w:numPr>
-          <w:ilvl w:val="2"/>
-          <w:numId w:val="3"/>
-        </w:numPr>
-        <w:spacing w:after="0"/>
-      </w:pPr>
-      <w:r>
-        <w:t>Design header w/ nav bar</w:t>
-      </w:r>
-    </w:p>
-    <w:p>
-      <w:pPr>
-        <w:pStyle w:val="ListParagraph"/>
-        <w:numPr>
-          <w:ilvl w:val="2"/>
-          <w:numId w:val="3"/>
-        </w:numPr>
-        <w:spacing w:after="0"/>
-      </w:pPr>
-      <w:r>
-        <w:t>Design footer</w:t>
-      </w:r>
-    </w:p>
-    <w:p>
-      <w:pPr>
-        <w:pStyle w:val="ListParagraph"/>
-        <w:numPr>
-          <w:ilvl w:val="1"/>
-          <w:numId w:val="3"/>
-        </w:numPr>
-        <w:spacing w:after="0"/>
-      </w:pPr>
-      <w:r>
-        <w:t xml:space="preserve">Plan out function structure, what functions will be </w:t>
-      </w:r>
-      <w:proofErr w:type="gramStart"/>
-      <w:r>
-        <w:t>needed</w:t>
-      </w:r>
-      <w:proofErr w:type="gramEnd"/>
+        <w:t>Get connected to database (ability to post)</w:t>
+      </w:r>
     </w:p>
     <w:p>
       <w:pPr>
@@ -644,7 +575,6 @@
         <w:spacing w:after="0"/>
       </w:pPr>
       <w:r>
-        <w:lastRenderedPageBreak/>
         <w:t>Notes:</w:t>
       </w:r>
     </w:p>
@@ -684,6 +614,7 @@
         <w:spacing w:after="0"/>
       </w:pPr>
       <w:r>
+        <w:lastRenderedPageBreak/>
         <w:t>Three Main Features (could leave out one,  new ticket or dropdown if they cause trouble)</w:t>
       </w:r>
     </w:p>
@@ -775,7 +706,21 @@
           <w:b/>
           <w:bCs/>
         </w:rPr>
-        <w:t>Main goal for the page:</w:t>
+        <w:t>Main goal for the</w:t>
+      </w:r>
+      <w:r>
+        <w:rPr>
+          <w:b/>
+          <w:bCs/>
+        </w:rPr>
+        <w:t xml:space="preserve"> Site</w:t>
+      </w:r>
+      <w:r>
+        <w:rPr>
+          <w:b/>
+          <w:bCs/>
+        </w:rPr>
+        <w:t>:</w:t>
       </w:r>
     </w:p>
     <w:p>
@@ -1220,6 +1165,27 @@
       <w:pPr>
         <w:pStyle w:val="ListParagraph"/>
         <w:numPr>
+          <w:ilvl w:val="1"/>
+          <w:numId w:val="3"/>
+        </w:numPr>
+        <w:spacing w:after="0"/>
+      </w:pPr>
+      <w:r>
+        <w:t xml:space="preserve">Search could also create a side bar with options which appears and then disappears after a name is selected, or </w:t>
+      </w:r>
+      <w:proofErr w:type="spellStart"/>
+      <w:r>
+        <w:t>x’d</w:t>
+      </w:r>
+      <w:proofErr w:type="spellEnd"/>
+      <w:r>
+        <w:t xml:space="preserve"> out of</w:t>
+      </w:r>
+    </w:p>
+    <w:p>
+      <w:pPr>
+        <w:pStyle w:val="ListParagraph"/>
+        <w:numPr>
           <w:ilvl w:val="0"/>
           <w:numId w:val="3"/>
         </w:numPr>
@@ -1310,25 +1276,25 @@
         <w:spacing w:after="0"/>
       </w:pPr>
       <w:r>
+        <w:t xml:space="preserve">Mechanic doing </w:t>
+      </w:r>
+      <w:proofErr w:type="gramStart"/>
+      <w:r>
+        <w:t>work</w:t>
+      </w:r>
+      <w:proofErr w:type="gramEnd"/>
+    </w:p>
+    <w:p>
+      <w:pPr>
+        <w:pStyle w:val="ListParagraph"/>
+        <w:numPr>
+          <w:ilvl w:val="1"/>
+          <w:numId w:val="3"/>
+        </w:numPr>
+        <w:spacing w:after="0"/>
+      </w:pPr>
+      <w:r>
         <w:lastRenderedPageBreak/>
-        <w:t xml:space="preserve">Mechanic doing </w:t>
-      </w:r>
-      <w:proofErr w:type="gramStart"/>
-      <w:r>
-        <w:t>work</w:t>
-      </w:r>
-      <w:proofErr w:type="gramEnd"/>
-    </w:p>
-    <w:p>
-      <w:pPr>
-        <w:pStyle w:val="ListParagraph"/>
-        <w:numPr>
-          <w:ilvl w:val="1"/>
-          <w:numId w:val="3"/>
-        </w:numPr>
-        <w:spacing w:after="0"/>
-      </w:pPr>
-      <w:r>
         <w:t xml:space="preserve">Scheduled date for </w:t>
       </w:r>
       <w:proofErr w:type="gramStart"/>
@@ -1727,8 +1693,606 @@
     <w:p>
       <w:pPr>
         <w:spacing w:after="0"/>
-      </w:pPr>
-      <w:r>
+        <w:ind w:left="360"/>
+      </w:pPr>
+    </w:p>
+    <w:p>
+      <w:pPr>
+        <w:spacing w:after="0"/>
+        <w:ind w:left="360"/>
+      </w:pPr>
+    </w:p>
+    <w:p>
+      <w:pPr>
+        <w:spacing w:after="0"/>
+        <w:rPr>
+          <w:b/>
+          <w:bCs/>
+        </w:rPr>
+      </w:pPr>
+      <w:r>
+        <w:rPr>
+          <w:b/>
+          <w:bCs/>
+        </w:rPr>
+        <w:t>Files Layout:</w:t>
+      </w:r>
+    </w:p>
+    <w:p>
+      <w:pPr>
+        <w:pStyle w:val="ListParagraph"/>
+        <w:numPr>
+          <w:ilvl w:val="0"/>
+          <w:numId w:val="1"/>
+        </w:numPr>
+        <w:spacing w:after="0"/>
+      </w:pPr>
+      <w:r>
+        <w:t>Front End</w:t>
+      </w:r>
+    </w:p>
+    <w:p>
+      <w:pPr>
+        <w:pStyle w:val="ListParagraph"/>
+        <w:numPr>
+          <w:ilvl w:val="1"/>
+          <w:numId w:val="1"/>
+        </w:numPr>
+        <w:spacing w:after="0"/>
+      </w:pPr>
+      <w:r>
+        <w:t>HTML files</w:t>
+      </w:r>
+    </w:p>
+    <w:p>
+      <w:pPr>
+        <w:pStyle w:val="ListParagraph"/>
+        <w:numPr>
+          <w:ilvl w:val="2"/>
+          <w:numId w:val="1"/>
+        </w:numPr>
+        <w:spacing w:after="0"/>
+      </w:pPr>
+      <w:r>
+        <w:t>home.html</w:t>
+      </w:r>
+    </w:p>
+    <w:p>
+      <w:pPr>
+        <w:pStyle w:val="ListParagraph"/>
+        <w:numPr>
+          <w:ilvl w:val="2"/>
+          <w:numId w:val="1"/>
+        </w:numPr>
+        <w:spacing w:after="0"/>
+      </w:pPr>
+      <w:r>
+        <w:t>newTicket.html</w:t>
+      </w:r>
+    </w:p>
+    <w:p>
+      <w:pPr>
+        <w:pStyle w:val="ListParagraph"/>
+        <w:numPr>
+          <w:ilvl w:val="2"/>
+          <w:numId w:val="1"/>
+        </w:numPr>
+        <w:spacing w:after="0"/>
+      </w:pPr>
+      <w:r>
+        <w:t>highlighted.html</w:t>
+      </w:r>
+    </w:p>
+    <w:p>
+      <w:pPr>
+        <w:pStyle w:val="ListParagraph"/>
+        <w:numPr>
+          <w:ilvl w:val="1"/>
+          <w:numId w:val="1"/>
+        </w:numPr>
+        <w:spacing w:after="0"/>
+      </w:pPr>
+      <w:r>
+        <w:t>CSS files</w:t>
+      </w:r>
+    </w:p>
+    <w:p>
+      <w:pPr>
+        <w:pStyle w:val="ListParagraph"/>
+        <w:numPr>
+          <w:ilvl w:val="2"/>
+          <w:numId w:val="1"/>
+        </w:numPr>
+        <w:spacing w:after="0"/>
+      </w:pPr>
+      <w:r>
+        <w:t>Stayles.css</w:t>
+      </w:r>
+    </w:p>
+    <w:p>
+      <w:pPr>
+        <w:pStyle w:val="ListParagraph"/>
+        <w:numPr>
+          <w:ilvl w:val="1"/>
+          <w:numId w:val="1"/>
+        </w:numPr>
+        <w:spacing w:after="0"/>
+      </w:pPr>
+      <w:r>
+        <w:t>JS files</w:t>
+      </w:r>
+    </w:p>
+    <w:p>
+      <w:pPr>
+        <w:pStyle w:val="ListParagraph"/>
+        <w:numPr>
+          <w:ilvl w:val="2"/>
+          <w:numId w:val="1"/>
+        </w:numPr>
+        <w:spacing w:after="0"/>
+      </w:pPr>
+      <w:r>
+        <w:t>Home.js</w:t>
+      </w:r>
+    </w:p>
+    <w:p>
+      <w:pPr>
+        <w:pStyle w:val="ListParagraph"/>
+        <w:numPr>
+          <w:ilvl w:val="2"/>
+          <w:numId w:val="1"/>
+        </w:numPr>
+        <w:spacing w:after="0"/>
+      </w:pPr>
+      <w:r>
+        <w:t>newTicket.js</w:t>
+      </w:r>
+    </w:p>
+    <w:p>
+      <w:pPr>
+        <w:pStyle w:val="ListParagraph"/>
+        <w:numPr>
+          <w:ilvl w:val="2"/>
+          <w:numId w:val="1"/>
+        </w:numPr>
+        <w:spacing w:after="0"/>
+      </w:pPr>
+      <w:r>
+        <w:t>highlighted.js</w:t>
+      </w:r>
+    </w:p>
+    <w:p>
+      <w:pPr>
+        <w:pStyle w:val="ListParagraph"/>
+        <w:numPr>
+          <w:ilvl w:val="0"/>
+          <w:numId w:val="1"/>
+        </w:numPr>
+        <w:spacing w:after="0"/>
+      </w:pPr>
+      <w:r>
+        <w:t>Back End</w:t>
+      </w:r>
+    </w:p>
+    <w:p>
+      <w:pPr>
+        <w:pStyle w:val="ListParagraph"/>
+        <w:numPr>
+          <w:ilvl w:val="1"/>
+          <w:numId w:val="1"/>
+        </w:numPr>
+        <w:spacing w:after="0"/>
+      </w:pPr>
+      <w:r>
+        <w:t>Back-end files</w:t>
+      </w:r>
+    </w:p>
+    <w:p>
+      <w:pPr>
+        <w:pStyle w:val="ListParagraph"/>
+        <w:numPr>
+          <w:ilvl w:val="2"/>
+          <w:numId w:val="1"/>
+        </w:numPr>
+        <w:spacing w:after="0"/>
+      </w:pPr>
+      <w:r>
+        <w:t>Server.js</w:t>
+      </w:r>
+    </w:p>
+    <w:p>
+      <w:pPr>
+        <w:pStyle w:val="ListParagraph"/>
+        <w:numPr>
+          <w:ilvl w:val="3"/>
+          <w:numId w:val="1"/>
+        </w:numPr>
+        <w:spacing w:after="0"/>
+      </w:pPr>
+      <w:r>
+        <w:t xml:space="preserve">Require dot </w:t>
+      </w:r>
+      <w:proofErr w:type="gramStart"/>
+      <w:r>
+        <w:t>env</w:t>
+      </w:r>
+      <w:proofErr w:type="gramEnd"/>
+    </w:p>
+    <w:p>
+      <w:pPr>
+        <w:pStyle w:val="ListParagraph"/>
+        <w:numPr>
+          <w:ilvl w:val="3"/>
+          <w:numId w:val="1"/>
+        </w:numPr>
+        <w:spacing w:after="0"/>
+      </w:pPr>
+      <w:r>
+        <w:lastRenderedPageBreak/>
+        <w:t xml:space="preserve">Require </w:t>
+      </w:r>
+      <w:proofErr w:type="gramStart"/>
+      <w:r>
+        <w:t>express</w:t>
+      </w:r>
+      <w:proofErr w:type="gramEnd"/>
+    </w:p>
+    <w:p>
+      <w:pPr>
+        <w:pStyle w:val="ListParagraph"/>
+        <w:numPr>
+          <w:ilvl w:val="3"/>
+          <w:numId w:val="1"/>
+        </w:numPr>
+        <w:spacing w:after="0"/>
+      </w:pPr>
+      <w:r>
+        <w:t xml:space="preserve">Require </w:t>
+      </w:r>
+      <w:proofErr w:type="spellStart"/>
+      <w:proofErr w:type="gramStart"/>
+      <w:r>
+        <w:t>cors</w:t>
+      </w:r>
+      <w:proofErr w:type="spellEnd"/>
+      <w:proofErr w:type="gramEnd"/>
+    </w:p>
+    <w:p>
+      <w:pPr>
+        <w:pStyle w:val="ListParagraph"/>
+        <w:numPr>
+          <w:ilvl w:val="3"/>
+          <w:numId w:val="1"/>
+        </w:numPr>
+        <w:spacing w:after="0"/>
+      </w:pPr>
+      <w:r>
+        <w:t xml:space="preserve">Require </w:t>
+      </w:r>
+      <w:proofErr w:type="gramStart"/>
+      <w:r>
+        <w:t>seed</w:t>
+      </w:r>
+      <w:proofErr w:type="gramEnd"/>
+    </w:p>
+    <w:p>
+      <w:pPr>
+        <w:pStyle w:val="ListParagraph"/>
+        <w:numPr>
+          <w:ilvl w:val="3"/>
+          <w:numId w:val="1"/>
+        </w:numPr>
+        <w:spacing w:after="0"/>
+      </w:pPr>
+      <w:r>
+        <w:t xml:space="preserve">Require </w:t>
+      </w:r>
+      <w:proofErr w:type="gramStart"/>
+      <w:r>
+        <w:t>controller</w:t>
+      </w:r>
+      <w:proofErr w:type="gramEnd"/>
+    </w:p>
+    <w:p>
+      <w:pPr>
+        <w:pStyle w:val="ListParagraph"/>
+        <w:numPr>
+          <w:ilvl w:val="2"/>
+          <w:numId w:val="1"/>
+        </w:numPr>
+        <w:spacing w:after="0"/>
+      </w:pPr>
+      <w:r>
+        <w:t>Controller.js</w:t>
+      </w:r>
+    </w:p>
+    <w:p>
+      <w:pPr>
+        <w:pStyle w:val="ListParagraph"/>
+        <w:numPr>
+          <w:ilvl w:val="3"/>
+          <w:numId w:val="1"/>
+        </w:numPr>
+        <w:spacing w:after="0"/>
+      </w:pPr>
+      <w:r>
+        <w:t xml:space="preserve">Require </w:t>
+      </w:r>
+      <w:proofErr w:type="spellStart"/>
+      <w:proofErr w:type="gramStart"/>
+      <w:r>
+        <w:t>dotenv</w:t>
+      </w:r>
+      <w:proofErr w:type="spellEnd"/>
+      <w:proofErr w:type="gramEnd"/>
+    </w:p>
+    <w:p>
+      <w:pPr>
+        <w:pStyle w:val="ListParagraph"/>
+        <w:numPr>
+          <w:ilvl w:val="3"/>
+          <w:numId w:val="1"/>
+        </w:numPr>
+        <w:spacing w:after="0"/>
+      </w:pPr>
+      <w:r>
+        <w:t xml:space="preserve">Require </w:t>
+      </w:r>
+      <w:proofErr w:type="spellStart"/>
+      <w:proofErr w:type="gramStart"/>
+      <w:r>
+        <w:t>sequelize</w:t>
+      </w:r>
+      <w:proofErr w:type="spellEnd"/>
+      <w:proofErr w:type="gramEnd"/>
+    </w:p>
+    <w:p>
+      <w:pPr>
+        <w:pStyle w:val="ListParagraph"/>
+        <w:numPr>
+          <w:ilvl w:val="3"/>
+          <w:numId w:val="1"/>
+        </w:numPr>
+        <w:spacing w:after="0"/>
+      </w:pPr>
+      <w:proofErr w:type="spellStart"/>
+      <w:r>
+        <w:t>Module.exports</w:t>
+      </w:r>
+      <w:proofErr w:type="spellEnd"/>
+    </w:p>
+    <w:p>
+      <w:pPr>
+        <w:pStyle w:val="ListParagraph"/>
+        <w:numPr>
+          <w:ilvl w:val="2"/>
+          <w:numId w:val="1"/>
+        </w:numPr>
+        <w:spacing w:after="0"/>
+      </w:pPr>
+      <w:r>
+        <w:t>Seed.js</w:t>
+      </w:r>
+    </w:p>
+    <w:p>
+      <w:pPr>
+        <w:pStyle w:val="ListParagraph"/>
+        <w:numPr>
+          <w:ilvl w:val="3"/>
+          <w:numId w:val="1"/>
+        </w:numPr>
+        <w:spacing w:after="0"/>
+      </w:pPr>
+      <w:r>
+        <w:t xml:space="preserve">Require </w:t>
+      </w:r>
+      <w:proofErr w:type="spellStart"/>
+      <w:proofErr w:type="gramStart"/>
+      <w:r>
+        <w:t>dotenv</w:t>
+      </w:r>
+      <w:proofErr w:type="spellEnd"/>
+      <w:proofErr w:type="gramEnd"/>
+    </w:p>
+    <w:p>
+      <w:pPr>
+        <w:pStyle w:val="ListParagraph"/>
+        <w:numPr>
+          <w:ilvl w:val="3"/>
+          <w:numId w:val="1"/>
+        </w:numPr>
+        <w:spacing w:after="0"/>
+      </w:pPr>
+      <w:r>
+        <w:t xml:space="preserve">Require </w:t>
+      </w:r>
+      <w:proofErr w:type="spellStart"/>
+      <w:proofErr w:type="gramStart"/>
+      <w:r>
+        <w:t>sequelize</w:t>
+      </w:r>
+      <w:proofErr w:type="spellEnd"/>
+      <w:proofErr w:type="gramEnd"/>
+    </w:p>
+    <w:p>
+      <w:pPr>
+        <w:pStyle w:val="ListParagraph"/>
+        <w:numPr>
+          <w:ilvl w:val="3"/>
+          <w:numId w:val="1"/>
+        </w:numPr>
+        <w:spacing w:after="0"/>
+      </w:pPr>
+      <w:proofErr w:type="spellStart"/>
+      <w:r>
+        <w:t>Module.exports</w:t>
+      </w:r>
+      <w:proofErr w:type="spellEnd"/>
+    </w:p>
+    <w:p>
+      <w:pPr>
+        <w:pStyle w:val="ListParagraph"/>
+        <w:numPr>
+          <w:ilvl w:val="1"/>
+          <w:numId w:val="1"/>
+        </w:numPr>
+        <w:spacing w:after="0"/>
+      </w:pPr>
+      <w:r>
+        <w:t>Database</w:t>
+      </w:r>
+    </w:p>
+    <w:p>
+      <w:pPr>
+        <w:pStyle w:val="ListParagraph"/>
+        <w:numPr>
+          <w:ilvl w:val="2"/>
+          <w:numId w:val="1"/>
+        </w:numPr>
+        <w:spacing w:after="0"/>
+      </w:pPr>
+      <w:r>
+        <w:t>Data.io</w:t>
+      </w:r>
+    </w:p>
+    <w:p>
+      <w:pPr>
+        <w:pStyle w:val="ListParagraph"/>
+        <w:numPr>
+          <w:ilvl w:val="0"/>
+          <w:numId w:val="1"/>
+        </w:numPr>
+        <w:spacing w:after="0"/>
+      </w:pPr>
+      <w:r>
+        <w:t>Packages</w:t>
+      </w:r>
+    </w:p>
+    <w:p>
+      <w:pPr>
+        <w:pStyle w:val="ListParagraph"/>
+        <w:numPr>
+          <w:ilvl w:val="1"/>
+          <w:numId w:val="1"/>
+        </w:numPr>
+        <w:spacing w:after="0"/>
+      </w:pPr>
+      <w:r>
+        <w:t xml:space="preserve">Initialize </w:t>
+      </w:r>
+      <w:proofErr w:type="gramStart"/>
+      <w:r>
+        <w:t>project</w:t>
+      </w:r>
+      <w:proofErr w:type="gramEnd"/>
+    </w:p>
+    <w:p>
+      <w:pPr>
+        <w:pStyle w:val="ListParagraph"/>
+        <w:numPr>
+          <w:ilvl w:val="1"/>
+          <w:numId w:val="1"/>
+        </w:numPr>
+        <w:spacing w:after="0"/>
+      </w:pPr>
+      <w:r>
+        <w:t>Express</w:t>
+      </w:r>
+    </w:p>
+    <w:p>
+      <w:pPr>
+        <w:pStyle w:val="ListParagraph"/>
+        <w:numPr>
+          <w:ilvl w:val="1"/>
+          <w:numId w:val="1"/>
+        </w:numPr>
+        <w:spacing w:after="0"/>
+      </w:pPr>
+      <w:proofErr w:type="spellStart"/>
+      <w:r>
+        <w:t>Cors</w:t>
+      </w:r>
+      <w:proofErr w:type="spellEnd"/>
+    </w:p>
+    <w:p>
+      <w:pPr>
+        <w:pStyle w:val="ListParagraph"/>
+        <w:numPr>
+          <w:ilvl w:val="1"/>
+          <w:numId w:val="1"/>
+        </w:numPr>
+        <w:spacing w:after="0"/>
+      </w:pPr>
+      <w:proofErr w:type="spellStart"/>
+      <w:r>
+        <w:t>Sequelize</w:t>
+      </w:r>
+      <w:proofErr w:type="spellEnd"/>
+    </w:p>
+    <w:p>
+      <w:pPr>
+        <w:pStyle w:val="ListParagraph"/>
+        <w:numPr>
+          <w:ilvl w:val="1"/>
+          <w:numId w:val="1"/>
+        </w:numPr>
+        <w:spacing w:after="0"/>
+      </w:pPr>
+      <w:r>
+        <w:t>Pg</w:t>
+      </w:r>
+    </w:p>
+    <w:p>
+      <w:pPr>
+        <w:pStyle w:val="ListParagraph"/>
+        <w:numPr>
+          <w:ilvl w:val="1"/>
+          <w:numId w:val="1"/>
+        </w:numPr>
+        <w:spacing w:after="0"/>
+      </w:pPr>
+      <w:r>
+        <w:t>Pg-</w:t>
+      </w:r>
+      <w:proofErr w:type="spellStart"/>
+      <w:r>
+        <w:t>hstore</w:t>
+      </w:r>
+      <w:proofErr w:type="spellEnd"/>
+    </w:p>
+    <w:p>
+      <w:pPr>
+        <w:pStyle w:val="ListParagraph"/>
+        <w:numPr>
+          <w:ilvl w:val="1"/>
+          <w:numId w:val="1"/>
+        </w:numPr>
+        <w:spacing w:after="0"/>
+      </w:pPr>
+      <w:proofErr w:type="spellStart"/>
+      <w:r>
+        <w:t>Dotenv</w:t>
+      </w:r>
+      <w:proofErr w:type="spellEnd"/>
+    </w:p>
+    <w:p>
+      <w:pPr>
+        <w:spacing w:after="0"/>
+      </w:pPr>
+    </w:p>
+    <w:p>
+      <w:pPr>
+        <w:spacing w:after="0"/>
+        <w:rPr>
+          <w:b/>
+          <w:bCs/>
+        </w:rPr>
+      </w:pPr>
+      <w:r>
+        <w:rPr>
+          <w:b/>
+          <w:bCs/>
+        </w:rPr>
         <w:t>Database Layout:</w:t>
       </w:r>
     </w:p>
@@ -1970,64 +2534,64 @@
       </w:pPr>
       <w:proofErr w:type="spellStart"/>
       <w:r>
+        <w:t>Bike_id</w:t>
+      </w:r>
+      <w:proofErr w:type="spellEnd"/>
+    </w:p>
+    <w:p>
+      <w:pPr>
+        <w:pStyle w:val="ListParagraph"/>
+        <w:numPr>
+          <w:ilvl w:val="1"/>
+          <w:numId w:val="1"/>
+        </w:numPr>
+        <w:spacing w:after="0"/>
+      </w:pPr>
+      <w:proofErr w:type="spellStart"/>
+      <w:r>
+        <w:t>Status_id</w:t>
+      </w:r>
+      <w:proofErr w:type="spellEnd"/>
+    </w:p>
+    <w:p>
+      <w:pPr>
+        <w:pStyle w:val="ListParagraph"/>
+        <w:numPr>
+          <w:ilvl w:val="0"/>
+          <w:numId w:val="1"/>
+        </w:numPr>
+        <w:spacing w:after="0"/>
+      </w:pPr>
+      <w:r>
+        <w:t>Ticket-Status</w:t>
+      </w:r>
+    </w:p>
+    <w:p>
+      <w:pPr>
+        <w:pStyle w:val="ListParagraph"/>
+        <w:numPr>
+          <w:ilvl w:val="1"/>
+          <w:numId w:val="1"/>
+        </w:numPr>
+        <w:spacing w:after="0"/>
+      </w:pPr>
+      <w:proofErr w:type="spellStart"/>
+      <w:r>
+        <w:t>Status_id</w:t>
+      </w:r>
+      <w:proofErr w:type="spellEnd"/>
+    </w:p>
+    <w:p>
+      <w:pPr>
+        <w:pStyle w:val="ListParagraph"/>
+        <w:numPr>
+          <w:ilvl w:val="1"/>
+          <w:numId w:val="1"/>
+        </w:numPr>
+        <w:spacing w:after="0"/>
+      </w:pPr>
+      <w:r>
         <w:lastRenderedPageBreak/>
-        <w:t>Bike_id</w:t>
-      </w:r>
-      <w:proofErr w:type="spellEnd"/>
-    </w:p>
-    <w:p>
-      <w:pPr>
-        <w:pStyle w:val="ListParagraph"/>
-        <w:numPr>
-          <w:ilvl w:val="1"/>
-          <w:numId w:val="1"/>
-        </w:numPr>
-        <w:spacing w:after="0"/>
-      </w:pPr>
-      <w:proofErr w:type="spellStart"/>
-      <w:r>
-        <w:t>Status_id</w:t>
-      </w:r>
-      <w:proofErr w:type="spellEnd"/>
-    </w:p>
-    <w:p>
-      <w:pPr>
-        <w:pStyle w:val="ListParagraph"/>
-        <w:numPr>
-          <w:ilvl w:val="0"/>
-          <w:numId w:val="1"/>
-        </w:numPr>
-        <w:spacing w:after="0"/>
-      </w:pPr>
-      <w:r>
-        <w:t>Ticket-Status</w:t>
-      </w:r>
-    </w:p>
-    <w:p>
-      <w:pPr>
-        <w:pStyle w:val="ListParagraph"/>
-        <w:numPr>
-          <w:ilvl w:val="1"/>
-          <w:numId w:val="1"/>
-        </w:numPr>
-        <w:spacing w:after="0"/>
-      </w:pPr>
-      <w:proofErr w:type="spellStart"/>
-      <w:r>
-        <w:t>Status_id</w:t>
-      </w:r>
-      <w:proofErr w:type="spellEnd"/>
-    </w:p>
-    <w:p>
-      <w:pPr>
-        <w:pStyle w:val="ListParagraph"/>
-        <w:numPr>
-          <w:ilvl w:val="1"/>
-          <w:numId w:val="1"/>
-        </w:numPr>
-        <w:spacing w:after="0"/>
-      </w:pPr>
-      <w:r>
         <w:t>status</w:t>
       </w:r>
     </w:p>

</xml_diff>

<commit_message>
outlined ticket View page
</commit_message>
<xml_diff>
--- a/Bike Shop Planning.docx
+++ b/Bike Shop Planning.docx
@@ -131,6 +131,124 @@
       <w:pPr>
         <w:pStyle w:val="ListParagraph"/>
         <w:spacing w:after="0"/>
+        <w:ind w:left="1080"/>
+      </w:pPr>
+    </w:p>
+    <w:p>
+      <w:pPr>
+        <w:pStyle w:val="ListParagraph"/>
+        <w:numPr>
+          <w:ilvl w:val="0"/>
+          <w:numId w:val="17"/>
+        </w:numPr>
+        <w:spacing w:after="0"/>
+      </w:pPr>
+      <w:r>
+        <w:t>Goals for Today:</w:t>
+      </w:r>
+    </w:p>
+    <w:p>
+      <w:pPr>
+        <w:pStyle w:val="ListParagraph"/>
+        <w:numPr>
+          <w:ilvl w:val="1"/>
+          <w:numId w:val="17"/>
+        </w:numPr>
+        <w:spacing w:after="0"/>
+      </w:pPr>
+      <w:r>
+        <w:t xml:space="preserve">Get page to switch to </w:t>
+      </w:r>
+      <w:proofErr w:type="spellStart"/>
+      <w:r>
+        <w:t>ticketView</w:t>
+      </w:r>
+      <w:proofErr w:type="spellEnd"/>
+      <w:r>
+        <w:t xml:space="preserve"> when create new ticket is </w:t>
+      </w:r>
+      <w:proofErr w:type="gramStart"/>
+      <w:r>
+        <w:t>submitted</w:t>
+      </w:r>
+      <w:proofErr w:type="gramEnd"/>
+    </w:p>
+    <w:p>
+      <w:pPr>
+        <w:pStyle w:val="ListParagraph"/>
+        <w:numPr>
+          <w:ilvl w:val="2"/>
+          <w:numId w:val="17"/>
+        </w:numPr>
+        <w:spacing w:after="0"/>
+      </w:pPr>
+      <w:r>
+        <w:t xml:space="preserve">Target the submit </w:t>
+      </w:r>
+      <w:proofErr w:type="gramStart"/>
+      <w:r>
+        <w:t>event</w:t>
+      </w:r>
+      <w:proofErr w:type="gramEnd"/>
+    </w:p>
+    <w:p>
+      <w:pPr>
+        <w:pStyle w:val="ListParagraph"/>
+        <w:numPr>
+          <w:ilvl w:val="1"/>
+          <w:numId w:val="17"/>
+        </w:numPr>
+        <w:spacing w:after="0"/>
+      </w:pPr>
+      <w:r>
+        <w:t xml:space="preserve">Get </w:t>
+      </w:r>
+      <w:proofErr w:type="spellStart"/>
+      <w:r>
+        <w:t>ticketView</w:t>
+      </w:r>
+      <w:proofErr w:type="spellEnd"/>
+      <w:r>
+        <w:t xml:space="preserve"> page </w:t>
+      </w:r>
+      <w:proofErr w:type="gramStart"/>
+      <w:r>
+        <w:t>setup</w:t>
+      </w:r>
+      <w:proofErr w:type="gramEnd"/>
+    </w:p>
+    <w:p>
+      <w:pPr>
+        <w:pStyle w:val="ListParagraph"/>
+        <w:numPr>
+          <w:ilvl w:val="2"/>
+          <w:numId w:val="17"/>
+        </w:numPr>
+        <w:spacing w:after="0"/>
+      </w:pPr>
+      <w:r>
+        <w:t xml:space="preserve">Display response data from </w:t>
+      </w:r>
+      <w:proofErr w:type="gramStart"/>
+      <w:r>
+        <w:t>server</w:t>
+      </w:r>
+      <w:proofErr w:type="gramEnd"/>
+    </w:p>
+    <w:p>
+      <w:pPr>
+        <w:pStyle w:val="ListParagraph"/>
+        <w:numPr>
+          <w:ilvl w:val="1"/>
+          <w:numId w:val="17"/>
+        </w:numPr>
+        <w:spacing w:after="0"/>
+      </w:pPr>
+    </w:p>
+    <w:p>
+      <w:pPr>
+        <w:pStyle w:val="ListParagraph"/>
+        <w:spacing w:after="0"/>
       </w:pPr>
     </w:p>
     <w:p>
@@ -156,7 +274,10 @@
         <w:spacing w:after="0"/>
       </w:pPr>
       <w:r>
-        <w:t>CSS for home page</w:t>
+        <w:t xml:space="preserve">FIRST: plan out what </w:t>
+      </w:r>
+      <w:r>
+        <w:t>database requests we will need, plan out functions</w:t>
       </w:r>
     </w:p>
     <w:p>
@@ -169,11 +290,11 @@
         <w:spacing w:after="0"/>
       </w:pPr>
       <w:r>
-        <w:t xml:space="preserve">Try to make sure it works across </w:t>
-      </w:r>
-      <w:proofErr w:type="gramStart"/>
-      <w:r>
-        <w:t>pages</w:t>
+        <w:t xml:space="preserve">Detail where checks need to be for incoming </w:t>
+      </w:r>
+      <w:proofErr w:type="gramStart"/>
+      <w:r>
+        <w:t>data</w:t>
       </w:r>
       <w:proofErr w:type="gramEnd"/>
     </w:p>
@@ -187,11 +308,11 @@
         <w:spacing w:after="0"/>
       </w:pPr>
       <w:r>
-        <w:t xml:space="preserve">Plan out function structure, what functions will be </w:t>
-      </w:r>
-      <w:proofErr w:type="gramStart"/>
-      <w:r>
-        <w:t>needed</w:t>
+        <w:t xml:space="preserve">Review code so far and make sure everything has proper </w:t>
+      </w:r>
+      <w:proofErr w:type="gramStart"/>
+      <w:r>
+        <w:t>checks</w:t>
       </w:r>
       <w:proofErr w:type="gramEnd"/>
     </w:p>
@@ -205,24 +326,11 @@
         <w:spacing w:after="0"/>
       </w:pPr>
       <w:r>
-        <w:t>SQL query for home page initial load</w:t>
-      </w:r>
-    </w:p>
-    <w:p>
-      <w:pPr>
-        <w:pStyle w:val="ListParagraph"/>
-        <w:numPr>
-          <w:ilvl w:val="1"/>
-          <w:numId w:val="3"/>
-        </w:numPr>
-        <w:spacing w:after="0"/>
-      </w:pPr>
-      <w:r>
-        <w:t xml:space="preserve">Get New bike page </w:t>
-      </w:r>
-      <w:proofErr w:type="gramStart"/>
-      <w:r>
-        <w:t>setup</w:t>
+        <w:t xml:space="preserve">Get Help with front end controller </w:t>
+      </w:r>
+      <w:proofErr w:type="gramStart"/>
+      <w:r>
+        <w:t>file</w:t>
       </w:r>
       <w:proofErr w:type="gramEnd"/>
     </w:p>
@@ -236,7 +344,7 @@
         <w:spacing w:after="0"/>
       </w:pPr>
       <w:r>
-        <w:t>Setup html and inputs</w:t>
+        <w:t>Controller file will have the shared functions between page front end files</w:t>
       </w:r>
     </w:p>
     <w:p>
@@ -249,8 +357,142 @@
         <w:spacing w:after="0"/>
       </w:pPr>
       <w:r>
+        <w:t xml:space="preserve">Callback functions in controller functions might be </w:t>
+      </w:r>
+      <w:proofErr w:type="gramStart"/>
+      <w:r>
+        <w:t>troublesome?</w:t>
+      </w:r>
+      <w:proofErr w:type="gramEnd"/>
+    </w:p>
+    <w:p>
+      <w:pPr>
+        <w:pStyle w:val="ListParagraph"/>
+        <w:numPr>
+          <w:ilvl w:val="1"/>
+          <w:numId w:val="3"/>
+        </w:numPr>
+        <w:spacing w:after="0"/>
+      </w:pPr>
+      <w:r>
+        <w:t>CSS for home page</w:t>
+      </w:r>
+    </w:p>
+    <w:p>
+      <w:pPr>
+        <w:pStyle w:val="ListParagraph"/>
+        <w:numPr>
+          <w:ilvl w:val="2"/>
+          <w:numId w:val="3"/>
+        </w:numPr>
+        <w:spacing w:after="0"/>
+      </w:pPr>
+      <w:r>
+        <w:t xml:space="preserve">Try to make sure it works across </w:t>
+      </w:r>
+      <w:proofErr w:type="gramStart"/>
+      <w:r>
+        <w:t>pages</w:t>
+      </w:r>
+      <w:proofErr w:type="gramEnd"/>
+    </w:p>
+    <w:p>
+      <w:pPr>
+        <w:pStyle w:val="ListParagraph"/>
+        <w:numPr>
+          <w:ilvl w:val="1"/>
+          <w:numId w:val="3"/>
+        </w:numPr>
+        <w:spacing w:after="0"/>
+      </w:pPr>
+      <w:r>
+        <w:t xml:space="preserve">Plan out function structure, what functions will be </w:t>
+      </w:r>
+      <w:proofErr w:type="gramStart"/>
+      <w:r>
+        <w:t>needed</w:t>
+      </w:r>
+      <w:proofErr w:type="gramEnd"/>
+    </w:p>
+    <w:p>
+      <w:pPr>
+        <w:pStyle w:val="ListParagraph"/>
+        <w:numPr>
+          <w:ilvl w:val="1"/>
+          <w:numId w:val="3"/>
+        </w:numPr>
+        <w:spacing w:after="0"/>
+      </w:pPr>
+      <w:r>
+        <w:t xml:space="preserve">Get New bike page </w:t>
+      </w:r>
+      <w:proofErr w:type="gramStart"/>
+      <w:r>
+        <w:t>setup</w:t>
+      </w:r>
+      <w:proofErr w:type="gramEnd"/>
+    </w:p>
+    <w:p>
+      <w:pPr>
+        <w:pStyle w:val="ListParagraph"/>
+        <w:numPr>
+          <w:ilvl w:val="2"/>
+          <w:numId w:val="3"/>
+        </w:numPr>
+        <w:spacing w:after="0"/>
+      </w:pPr>
+      <w:r>
+        <w:t>Setup html and inputs</w:t>
+      </w:r>
+    </w:p>
+    <w:p>
+      <w:pPr>
+        <w:pStyle w:val="ListParagraph"/>
+        <w:numPr>
+          <w:ilvl w:val="2"/>
+          <w:numId w:val="3"/>
+        </w:numPr>
+        <w:spacing w:after="0"/>
+      </w:pPr>
+      <w:r>
         <w:t>Get connected to database (ability to post)</w:t>
       </w:r>
+    </w:p>
+    <w:p>
+      <w:pPr>
+        <w:pStyle w:val="ListParagraph"/>
+        <w:numPr>
+          <w:ilvl w:val="1"/>
+          <w:numId w:val="3"/>
+        </w:numPr>
+        <w:spacing w:after="0"/>
+      </w:pPr>
+      <w:r>
+        <w:t xml:space="preserve">All database queries, posts and such need to be </w:t>
+      </w:r>
+      <w:proofErr w:type="gramStart"/>
+      <w:r>
+        <w:t>formatted</w:t>
+      </w:r>
+      <w:proofErr w:type="gramEnd"/>
+    </w:p>
+    <w:p>
+      <w:pPr>
+        <w:pStyle w:val="ListParagraph"/>
+        <w:numPr>
+          <w:ilvl w:val="1"/>
+          <w:numId w:val="3"/>
+        </w:numPr>
+        <w:spacing w:after="0"/>
+      </w:pPr>
+      <w:r>
+        <w:t xml:space="preserve">Flush out home page search to allow for more search </w:t>
+      </w:r>
+      <w:proofErr w:type="gramStart"/>
+      <w:r>
+        <w:t>types</w:t>
+      </w:r>
+      <w:proofErr w:type="gramEnd"/>
     </w:p>
     <w:p>
       <w:pPr>
@@ -422,6 +664,7 @@
         <w:spacing w:after="0"/>
       </w:pPr>
       <w:r>
+        <w:lastRenderedPageBreak/>
         <w:t>Bike type</w:t>
       </w:r>
     </w:p>
@@ -614,7 +857,6 @@
         <w:spacing w:after="0"/>
       </w:pPr>
       <w:r>
-        <w:lastRenderedPageBreak/>
         <w:t>Three Main Features (could leave out one,  new ticket or dropdown if they cause trouble)</w:t>
       </w:r>
     </w:p>
@@ -791,10 +1033,7 @@
         <w:spacing w:after="0"/>
       </w:pPr>
       <w:r>
-        <w:t>Ticket searching</w:t>
-      </w:r>
-      <w:r>
-        <w:t xml:space="preserve"> </w:t>
+        <w:t xml:space="preserve">Ticket searching </w:t>
       </w:r>
       <w:r>
         <w:rPr>
@@ -845,7 +1084,7 @@
         <w:spacing w:after="0"/>
       </w:pPr>
       <w:r>
-        <w:t>Input for name or phone number</w:t>
+        <w:t>Input for name</w:t>
       </w:r>
     </w:p>
     <w:p>
@@ -1077,6 +1316,7 @@
         <w:spacing w:after="0"/>
       </w:pPr>
       <w:r>
+        <w:lastRenderedPageBreak/>
         <w:t xml:space="preserve">Search bar at the top for finding </w:t>
       </w:r>
       <w:r>
@@ -1294,7 +1534,6 @@
         <w:spacing w:after="0"/>
       </w:pPr>
       <w:r>
-        <w:lastRenderedPageBreak/>
         <w:t xml:space="preserve">Scheduled date for </w:t>
       </w:r>
       <w:proofErr w:type="gramStart"/>
@@ -1741,6 +1980,7 @@
         <w:spacing w:after="0"/>
       </w:pPr>
       <w:r>
+        <w:lastRenderedPageBreak/>
         <w:t>HTML files</w:t>
       </w:r>
     </w:p>
@@ -1928,7 +2168,6 @@
         <w:spacing w:after="0"/>
       </w:pPr>
       <w:r>
-        <w:lastRenderedPageBreak/>
         <w:t xml:space="preserve">Require </w:t>
       </w:r>
       <w:proofErr w:type="gramStart"/>
@@ -2389,6 +2628,7 @@
         <w:spacing w:after="0"/>
       </w:pPr>
       <w:r>
+        <w:lastRenderedPageBreak/>
         <w:t>Bike</w:t>
       </w:r>
       <w:r>
@@ -2591,7 +2831,6 @@
         <w:spacing w:after="0"/>
       </w:pPr>
       <w:r>
-        <w:lastRenderedPageBreak/>
         <w:t>status</w:t>
       </w:r>
     </w:p>
@@ -2709,6 +2948,258 @@
       <w:r>
         <w:t>Price</w:t>
       </w:r>
+    </w:p>
+    <w:p>
+      <w:pPr>
+        <w:spacing w:after="0"/>
+      </w:pPr>
+    </w:p>
+    <w:p>
+      <w:pPr>
+        <w:pStyle w:val="ListParagraph"/>
+        <w:numPr>
+          <w:ilvl w:val="0"/>
+          <w:numId w:val="18"/>
+        </w:numPr>
+        <w:spacing w:after="0"/>
+      </w:pPr>
+      <w:r>
+        <w:t>Functions</w:t>
+      </w:r>
+    </w:p>
+    <w:p>
+      <w:pPr>
+        <w:pStyle w:val="ListParagraph"/>
+        <w:numPr>
+          <w:ilvl w:val="1"/>
+          <w:numId w:val="18"/>
+        </w:numPr>
+        <w:spacing w:after="0"/>
+      </w:pPr>
+      <w:r>
+        <w:t xml:space="preserve">GET – search for </w:t>
+      </w:r>
+      <w:proofErr w:type="gramStart"/>
+      <w:r>
+        <w:t>items</w:t>
+      </w:r>
+      <w:proofErr w:type="gramEnd"/>
+    </w:p>
+    <w:p>
+      <w:pPr>
+        <w:pStyle w:val="ListParagraph"/>
+        <w:numPr>
+          <w:ilvl w:val="2"/>
+          <w:numId w:val="18"/>
+        </w:numPr>
+        <w:spacing w:after="0"/>
+      </w:pPr>
+      <w:r>
+        <w:t xml:space="preserve">Will technically create a new ticket-item </w:t>
+      </w:r>
+      <w:proofErr w:type="gramStart"/>
+      <w:r>
+        <w:t>reference</w:t>
+      </w:r>
+      <w:proofErr w:type="gramEnd"/>
+    </w:p>
+    <w:p>
+      <w:pPr>
+        <w:pStyle w:val="ListParagraph"/>
+        <w:numPr>
+          <w:ilvl w:val="1"/>
+          <w:numId w:val="18"/>
+        </w:numPr>
+        <w:spacing w:after="0"/>
+      </w:pPr>
+      <w:r>
+        <w:t>POST – new ticket</w:t>
+      </w:r>
+    </w:p>
+    <w:p>
+      <w:pPr>
+        <w:pStyle w:val="ListParagraph"/>
+        <w:numPr>
+          <w:ilvl w:val="2"/>
+          <w:numId w:val="18"/>
+        </w:numPr>
+        <w:spacing w:after="0"/>
+      </w:pPr>
+      <w:r>
+        <w:t xml:space="preserve">Mostly complete, just need to display returned data on the correct </w:t>
+      </w:r>
+      <w:proofErr w:type="gramStart"/>
+      <w:r>
+        <w:t>page</w:t>
+      </w:r>
+      <w:proofErr w:type="gramEnd"/>
+    </w:p>
+    <w:p>
+      <w:pPr>
+        <w:pStyle w:val="ListParagraph"/>
+        <w:numPr>
+          <w:ilvl w:val="1"/>
+          <w:numId w:val="18"/>
+        </w:numPr>
+        <w:spacing w:after="0"/>
+      </w:pPr>
+      <w:r>
+        <w:t>POST – new ticket items</w:t>
+      </w:r>
+    </w:p>
+    <w:p>
+      <w:pPr>
+        <w:pStyle w:val="ListParagraph"/>
+        <w:numPr>
+          <w:ilvl w:val="2"/>
+          <w:numId w:val="18"/>
+        </w:numPr>
+        <w:spacing w:after="0"/>
+      </w:pPr>
+      <w:r>
+        <w:t xml:space="preserve">New ticket items can be created if not available through </w:t>
+      </w:r>
+      <w:proofErr w:type="gramStart"/>
+      <w:r>
+        <w:t>search</w:t>
+      </w:r>
+      <w:proofErr w:type="gramEnd"/>
+    </w:p>
+    <w:p>
+      <w:pPr>
+        <w:pStyle w:val="ListParagraph"/>
+        <w:numPr>
+          <w:ilvl w:val="1"/>
+          <w:numId w:val="18"/>
+        </w:numPr>
+        <w:spacing w:after="0"/>
+      </w:pPr>
+      <w:r>
+        <w:t xml:space="preserve">DELETE – ticket </w:t>
+      </w:r>
+      <w:proofErr w:type="gramStart"/>
+      <w:r>
+        <w:t>Items</w:t>
+      </w:r>
+      <w:proofErr w:type="gramEnd"/>
+    </w:p>
+    <w:p>
+      <w:pPr>
+        <w:pStyle w:val="ListParagraph"/>
+        <w:numPr>
+          <w:ilvl w:val="2"/>
+          <w:numId w:val="18"/>
+        </w:numPr>
+        <w:spacing w:after="0"/>
+      </w:pPr>
+      <w:r>
+        <w:t>Pressing X on ticket item will delete it (will not delete item, just reference)</w:t>
+      </w:r>
+    </w:p>
+    <w:p>
+      <w:pPr>
+        <w:pStyle w:val="ListParagraph"/>
+        <w:numPr>
+          <w:ilvl w:val="1"/>
+          <w:numId w:val="18"/>
+        </w:numPr>
+        <w:spacing w:after="0"/>
+      </w:pPr>
+      <w:r>
+        <w:t xml:space="preserve">DELETE – </w:t>
+      </w:r>
+      <w:proofErr w:type="gramStart"/>
+      <w:r>
+        <w:t>ticket</w:t>
+      </w:r>
+      <w:proofErr w:type="gramEnd"/>
+    </w:p>
+    <w:p>
+      <w:pPr>
+        <w:pStyle w:val="ListParagraph"/>
+        <w:numPr>
+          <w:ilvl w:val="2"/>
+          <w:numId w:val="18"/>
+        </w:numPr>
+        <w:spacing w:after="0"/>
+      </w:pPr>
+      <w:r>
+        <w:t xml:space="preserve">Pressing delete button at top can delete entire ticket and related </w:t>
+      </w:r>
+      <w:proofErr w:type="spellStart"/>
+      <w:proofErr w:type="gramStart"/>
+      <w:r>
+        <w:t>ticketitems</w:t>
+      </w:r>
+      <w:proofErr w:type="spellEnd"/>
+      <w:proofErr w:type="gramEnd"/>
+    </w:p>
+    <w:p>
+      <w:pPr>
+        <w:pStyle w:val="ListParagraph"/>
+        <w:numPr>
+          <w:ilvl w:val="1"/>
+          <w:numId w:val="18"/>
+        </w:numPr>
+        <w:spacing w:after="0"/>
+      </w:pPr>
+      <w:r>
+        <w:t xml:space="preserve">PUT – </w:t>
+      </w:r>
+      <w:proofErr w:type="gramStart"/>
+      <w:r>
+        <w:t>ticket</w:t>
+      </w:r>
+      <w:proofErr w:type="gramEnd"/>
+    </w:p>
+    <w:p>
+      <w:pPr>
+        <w:pStyle w:val="ListParagraph"/>
+        <w:numPr>
+          <w:ilvl w:val="2"/>
+          <w:numId w:val="18"/>
+        </w:numPr>
+        <w:spacing w:after="0"/>
+      </w:pPr>
+      <w:r>
+        <w:t>Pressing edit button at top will allow for editing of client and bike info (updating the selected client or bike row)</w:t>
+      </w:r>
+    </w:p>
+    <w:p>
+      <w:pPr>
+        <w:pStyle w:val="ListParagraph"/>
+        <w:numPr>
+          <w:ilvl w:val="0"/>
+          <w:numId w:val="18"/>
+        </w:numPr>
+        <w:spacing w:after="0"/>
+      </w:pPr>
+      <w:r>
+        <w:t xml:space="preserve">Need to create tables that have column </w:t>
+      </w:r>
+      <w:proofErr w:type="gramStart"/>
+      <w:r>
+        <w:t>names</w:t>
+      </w:r>
+      <w:proofErr w:type="gramEnd"/>
+    </w:p>
+    <w:p>
+      <w:pPr>
+        <w:pStyle w:val="ListParagraph"/>
+        <w:numPr>
+          <w:ilvl w:val="0"/>
+          <w:numId w:val="18"/>
+        </w:numPr>
+        <w:spacing w:after="0"/>
+      </w:pPr>
+      <w:r>
+        <w:t xml:space="preserve">Need to provide space for search </w:t>
+      </w:r>
+      <w:proofErr w:type="gramStart"/>
+      <w:r>
+        <w:t>results</w:t>
+      </w:r>
+      <w:proofErr w:type="gramEnd"/>
     </w:p>
     <w:sectPr>
       <w:pgSz w:w="12240" w:h="15840"/>
@@ -2836,6 +3327,119 @@
     </w:lvl>
   </w:abstractNum>
   <w:abstractNum w:abstractNumId="1" w15:restartNumberingAfterBreak="0">
+    <w:nsid w:val="01513D45"/>
+    <w:multiLevelType w:val="hybridMultilevel"/>
+    <w:tmpl w:val="5F20B354"/>
+    <w:lvl w:ilvl="0" w:tplc="04090001">
+      <w:start w:val="1"/>
+      <w:numFmt w:val="bullet"/>
+      <w:lvlText w:val=""/>
+      <w:lvlJc w:val="left"/>
+      <w:pPr>
+        <w:ind w:left="720" w:hanging="360"/>
+      </w:pPr>
+      <w:rPr>
+        <w:rFonts w:ascii="Symbol" w:hAnsi="Symbol" w:hint="default"/>
+      </w:rPr>
+    </w:lvl>
+    <w:lvl w:ilvl="1" w:tplc="04090003">
+      <w:start w:val="1"/>
+      <w:numFmt w:val="bullet"/>
+      <w:lvlText w:val="o"/>
+      <w:lvlJc w:val="left"/>
+      <w:pPr>
+        <w:ind w:left="1440" w:hanging="360"/>
+      </w:pPr>
+      <w:rPr>
+        <w:rFonts w:ascii="Courier New" w:hAnsi="Courier New" w:cs="Courier New" w:hint="default"/>
+      </w:rPr>
+    </w:lvl>
+    <w:lvl w:ilvl="2" w:tplc="04090005">
+      <w:start w:val="1"/>
+      <w:numFmt w:val="bullet"/>
+      <w:lvlText w:val=""/>
+      <w:lvlJc w:val="left"/>
+      <w:pPr>
+        <w:ind w:left="2160" w:hanging="360"/>
+      </w:pPr>
+      <w:rPr>
+        <w:rFonts w:ascii="Wingdings" w:hAnsi="Wingdings" w:hint="default"/>
+      </w:rPr>
+    </w:lvl>
+    <w:lvl w:ilvl="3" w:tplc="04090001" w:tentative="1">
+      <w:start w:val="1"/>
+      <w:numFmt w:val="bullet"/>
+      <w:lvlText w:val=""/>
+      <w:lvlJc w:val="left"/>
+      <w:pPr>
+        <w:ind w:left="2880" w:hanging="360"/>
+      </w:pPr>
+      <w:rPr>
+        <w:rFonts w:ascii="Symbol" w:hAnsi="Symbol" w:hint="default"/>
+      </w:rPr>
+    </w:lvl>
+    <w:lvl w:ilvl="4" w:tplc="04090003" w:tentative="1">
+      <w:start w:val="1"/>
+      <w:numFmt w:val="bullet"/>
+      <w:lvlText w:val="o"/>
+      <w:lvlJc w:val="left"/>
+      <w:pPr>
+        <w:ind w:left="3600" w:hanging="360"/>
+      </w:pPr>
+      <w:rPr>
+        <w:rFonts w:ascii="Courier New" w:hAnsi="Courier New" w:cs="Courier New" w:hint="default"/>
+      </w:rPr>
+    </w:lvl>
+    <w:lvl w:ilvl="5" w:tplc="04090005" w:tentative="1">
+      <w:start w:val="1"/>
+      <w:numFmt w:val="bullet"/>
+      <w:lvlText w:val=""/>
+      <w:lvlJc w:val="left"/>
+      <w:pPr>
+        <w:ind w:left="4320" w:hanging="360"/>
+      </w:pPr>
+      <w:rPr>
+        <w:rFonts w:ascii="Wingdings" w:hAnsi="Wingdings" w:hint="default"/>
+      </w:rPr>
+    </w:lvl>
+    <w:lvl w:ilvl="6" w:tplc="04090001" w:tentative="1">
+      <w:start w:val="1"/>
+      <w:numFmt w:val="bullet"/>
+      <w:lvlText w:val=""/>
+      <w:lvlJc w:val="left"/>
+      <w:pPr>
+        <w:ind w:left="5040" w:hanging="360"/>
+      </w:pPr>
+      <w:rPr>
+        <w:rFonts w:ascii="Symbol" w:hAnsi="Symbol" w:hint="default"/>
+      </w:rPr>
+    </w:lvl>
+    <w:lvl w:ilvl="7" w:tplc="04090003" w:tentative="1">
+      <w:start w:val="1"/>
+      <w:numFmt w:val="bullet"/>
+      <w:lvlText w:val="o"/>
+      <w:lvlJc w:val="left"/>
+      <w:pPr>
+        <w:ind w:left="5760" w:hanging="360"/>
+      </w:pPr>
+      <w:rPr>
+        <w:rFonts w:ascii="Courier New" w:hAnsi="Courier New" w:cs="Courier New" w:hint="default"/>
+      </w:rPr>
+    </w:lvl>
+    <w:lvl w:ilvl="8" w:tplc="04090005" w:tentative="1">
+      <w:start w:val="1"/>
+      <w:numFmt w:val="bullet"/>
+      <w:lvlText w:val=""/>
+      <w:lvlJc w:val="left"/>
+      <w:pPr>
+        <w:ind w:left="6480" w:hanging="360"/>
+      </w:pPr>
+      <w:rPr>
+        <w:rFonts w:ascii="Wingdings" w:hAnsi="Wingdings" w:hint="default"/>
+      </w:rPr>
+    </w:lvl>
+  </w:abstractNum>
+  <w:abstractNum w:abstractNumId="2" w15:restartNumberingAfterBreak="0">
     <w:nsid w:val="03C71E94"/>
     <w:multiLevelType w:val="hybridMultilevel"/>
     <w:tmpl w:val="864A4114"/>
@@ -2948,7 +3552,7 @@
       </w:rPr>
     </w:lvl>
   </w:abstractNum>
-  <w:abstractNum w:abstractNumId="2" w15:restartNumberingAfterBreak="0">
+  <w:abstractNum w:abstractNumId="3" w15:restartNumberingAfterBreak="0">
     <w:nsid w:val="11651480"/>
     <w:multiLevelType w:val="hybridMultilevel"/>
     <w:tmpl w:val="4B16F274"/>
@@ -3061,7 +3665,7 @@
       </w:rPr>
     </w:lvl>
   </w:abstractNum>
-  <w:abstractNum w:abstractNumId="3" w15:restartNumberingAfterBreak="0">
+  <w:abstractNum w:abstractNumId="4" w15:restartNumberingAfterBreak="0">
     <w:nsid w:val="17EF676F"/>
     <w:multiLevelType w:val="hybridMultilevel"/>
     <w:tmpl w:val="9654B438"/>
@@ -3174,7 +3778,7 @@
       </w:rPr>
     </w:lvl>
   </w:abstractNum>
-  <w:abstractNum w:abstractNumId="4" w15:restartNumberingAfterBreak="0">
+  <w:abstractNum w:abstractNumId="5" w15:restartNumberingAfterBreak="0">
     <w:nsid w:val="24020D34"/>
     <w:multiLevelType w:val="hybridMultilevel"/>
     <w:tmpl w:val="492452C2"/>
@@ -3260,7 +3864,7 @@
       </w:pPr>
     </w:lvl>
   </w:abstractNum>
-  <w:abstractNum w:abstractNumId="5" w15:restartNumberingAfterBreak="0">
+  <w:abstractNum w:abstractNumId="6" w15:restartNumberingAfterBreak="0">
     <w:nsid w:val="27203502"/>
     <w:multiLevelType w:val="hybridMultilevel"/>
     <w:tmpl w:val="A6BC1F2C"/>
@@ -3373,7 +3977,7 @@
       </w:rPr>
     </w:lvl>
   </w:abstractNum>
-  <w:abstractNum w:abstractNumId="6" w15:restartNumberingAfterBreak="0">
+  <w:abstractNum w:abstractNumId="7" w15:restartNumberingAfterBreak="0">
     <w:nsid w:val="2A7D3423"/>
     <w:multiLevelType w:val="hybridMultilevel"/>
     <w:tmpl w:val="CF00BA4A"/>
@@ -3486,7 +4090,7 @@
       </w:rPr>
     </w:lvl>
   </w:abstractNum>
-  <w:abstractNum w:abstractNumId="7" w15:restartNumberingAfterBreak="0">
+  <w:abstractNum w:abstractNumId="8" w15:restartNumberingAfterBreak="0">
     <w:nsid w:val="3FCA78B2"/>
     <w:multiLevelType w:val="hybridMultilevel"/>
     <w:tmpl w:val="F522A7F6"/>
@@ -3599,7 +4203,7 @@
       </w:rPr>
     </w:lvl>
   </w:abstractNum>
-  <w:abstractNum w:abstractNumId="8" w15:restartNumberingAfterBreak="0">
+  <w:abstractNum w:abstractNumId="9" w15:restartNumberingAfterBreak="0">
     <w:nsid w:val="40775986"/>
     <w:multiLevelType w:val="hybridMultilevel"/>
     <w:tmpl w:val="5A8291D2"/>
@@ -3712,7 +4316,7 @@
       </w:rPr>
     </w:lvl>
   </w:abstractNum>
-  <w:abstractNum w:abstractNumId="9" w15:restartNumberingAfterBreak="0">
+  <w:abstractNum w:abstractNumId="10" w15:restartNumberingAfterBreak="0">
     <w:nsid w:val="41547182"/>
     <w:multiLevelType w:val="hybridMultilevel"/>
     <w:tmpl w:val="C812CDB8"/>
@@ -3825,7 +4429,7 @@
       </w:rPr>
     </w:lvl>
   </w:abstractNum>
-  <w:abstractNum w:abstractNumId="10" w15:restartNumberingAfterBreak="0">
+  <w:abstractNum w:abstractNumId="11" w15:restartNumberingAfterBreak="0">
     <w:nsid w:val="44E958AB"/>
     <w:multiLevelType w:val="hybridMultilevel"/>
     <w:tmpl w:val="AB3E0AB8"/>
@@ -3938,7 +4542,120 @@
       </w:rPr>
     </w:lvl>
   </w:abstractNum>
-  <w:abstractNum w:abstractNumId="11" w15:restartNumberingAfterBreak="0">
+  <w:abstractNum w:abstractNumId="12" w15:restartNumberingAfterBreak="0">
+    <w:nsid w:val="46462E09"/>
+    <w:multiLevelType w:val="hybridMultilevel"/>
+    <w:tmpl w:val="7B5A8DA0"/>
+    <w:lvl w:ilvl="0" w:tplc="04090001">
+      <w:start w:val="1"/>
+      <w:numFmt w:val="bullet"/>
+      <w:lvlText w:val=""/>
+      <w:lvlJc w:val="left"/>
+      <w:pPr>
+        <w:ind w:left="720" w:hanging="360"/>
+      </w:pPr>
+      <w:rPr>
+        <w:rFonts w:ascii="Symbol" w:hAnsi="Symbol" w:hint="default"/>
+      </w:rPr>
+    </w:lvl>
+    <w:lvl w:ilvl="1" w:tplc="04090003">
+      <w:start w:val="1"/>
+      <w:numFmt w:val="bullet"/>
+      <w:lvlText w:val="o"/>
+      <w:lvlJc w:val="left"/>
+      <w:pPr>
+        <w:ind w:left="1440" w:hanging="360"/>
+      </w:pPr>
+      <w:rPr>
+        <w:rFonts w:ascii="Courier New" w:hAnsi="Courier New" w:cs="Courier New" w:hint="default"/>
+      </w:rPr>
+    </w:lvl>
+    <w:lvl w:ilvl="2" w:tplc="04090005">
+      <w:start w:val="1"/>
+      <w:numFmt w:val="bullet"/>
+      <w:lvlText w:val=""/>
+      <w:lvlJc w:val="left"/>
+      <w:pPr>
+        <w:ind w:left="2160" w:hanging="360"/>
+      </w:pPr>
+      <w:rPr>
+        <w:rFonts w:ascii="Wingdings" w:hAnsi="Wingdings" w:hint="default"/>
+      </w:rPr>
+    </w:lvl>
+    <w:lvl w:ilvl="3" w:tplc="04090001">
+      <w:start w:val="1"/>
+      <w:numFmt w:val="bullet"/>
+      <w:lvlText w:val=""/>
+      <w:lvlJc w:val="left"/>
+      <w:pPr>
+        <w:ind w:left="2880" w:hanging="360"/>
+      </w:pPr>
+      <w:rPr>
+        <w:rFonts w:ascii="Symbol" w:hAnsi="Symbol" w:hint="default"/>
+      </w:rPr>
+    </w:lvl>
+    <w:lvl w:ilvl="4" w:tplc="04090003" w:tentative="1">
+      <w:start w:val="1"/>
+      <w:numFmt w:val="bullet"/>
+      <w:lvlText w:val="o"/>
+      <w:lvlJc w:val="left"/>
+      <w:pPr>
+        <w:ind w:left="3600" w:hanging="360"/>
+      </w:pPr>
+      <w:rPr>
+        <w:rFonts w:ascii="Courier New" w:hAnsi="Courier New" w:cs="Courier New" w:hint="default"/>
+      </w:rPr>
+    </w:lvl>
+    <w:lvl w:ilvl="5" w:tplc="04090005" w:tentative="1">
+      <w:start w:val="1"/>
+      <w:numFmt w:val="bullet"/>
+      <w:lvlText w:val=""/>
+      <w:lvlJc w:val="left"/>
+      <w:pPr>
+        <w:ind w:left="4320" w:hanging="360"/>
+      </w:pPr>
+      <w:rPr>
+        <w:rFonts w:ascii="Wingdings" w:hAnsi="Wingdings" w:hint="default"/>
+      </w:rPr>
+    </w:lvl>
+    <w:lvl w:ilvl="6" w:tplc="04090001" w:tentative="1">
+      <w:start w:val="1"/>
+      <w:numFmt w:val="bullet"/>
+      <w:lvlText w:val=""/>
+      <w:lvlJc w:val="left"/>
+      <w:pPr>
+        <w:ind w:left="5040" w:hanging="360"/>
+      </w:pPr>
+      <w:rPr>
+        <w:rFonts w:ascii="Symbol" w:hAnsi="Symbol" w:hint="default"/>
+      </w:rPr>
+    </w:lvl>
+    <w:lvl w:ilvl="7" w:tplc="04090003" w:tentative="1">
+      <w:start w:val="1"/>
+      <w:numFmt w:val="bullet"/>
+      <w:lvlText w:val="o"/>
+      <w:lvlJc w:val="left"/>
+      <w:pPr>
+        <w:ind w:left="5760" w:hanging="360"/>
+      </w:pPr>
+      <w:rPr>
+        <w:rFonts w:ascii="Courier New" w:hAnsi="Courier New" w:cs="Courier New" w:hint="default"/>
+      </w:rPr>
+    </w:lvl>
+    <w:lvl w:ilvl="8" w:tplc="04090005" w:tentative="1">
+      <w:start w:val="1"/>
+      <w:numFmt w:val="bullet"/>
+      <w:lvlText w:val=""/>
+      <w:lvlJc w:val="left"/>
+      <w:pPr>
+        <w:ind w:left="6480" w:hanging="360"/>
+      </w:pPr>
+      <w:rPr>
+        <w:rFonts w:ascii="Wingdings" w:hAnsi="Wingdings" w:hint="default"/>
+      </w:rPr>
+    </w:lvl>
+  </w:abstractNum>
+  <w:abstractNum w:abstractNumId="13" w15:restartNumberingAfterBreak="0">
     <w:nsid w:val="52F37200"/>
     <w:multiLevelType w:val="hybridMultilevel"/>
     <w:tmpl w:val="71D21900"/>
@@ -4024,7 +4741,7 @@
       </w:pPr>
     </w:lvl>
   </w:abstractNum>
-  <w:abstractNum w:abstractNumId="12" w15:restartNumberingAfterBreak="0">
+  <w:abstractNum w:abstractNumId="14" w15:restartNumberingAfterBreak="0">
     <w:nsid w:val="580C09B9"/>
     <w:multiLevelType w:val="hybridMultilevel"/>
     <w:tmpl w:val="AD2AB22A"/>
@@ -4136,7 +4853,7 @@
       </w:rPr>
     </w:lvl>
   </w:abstractNum>
-  <w:abstractNum w:abstractNumId="13" w15:restartNumberingAfterBreak="0">
+  <w:abstractNum w:abstractNumId="15" w15:restartNumberingAfterBreak="0">
     <w:nsid w:val="6D0472F2"/>
     <w:multiLevelType w:val="hybridMultilevel"/>
     <w:tmpl w:val="1CA67846"/>
@@ -4249,7 +4966,7 @@
       </w:rPr>
     </w:lvl>
   </w:abstractNum>
-  <w:abstractNum w:abstractNumId="14" w15:restartNumberingAfterBreak="0">
+  <w:abstractNum w:abstractNumId="16" w15:restartNumberingAfterBreak="0">
     <w:nsid w:val="755E6449"/>
     <w:multiLevelType w:val="hybridMultilevel"/>
     <w:tmpl w:val="3CE0AC3A"/>
@@ -4335,7 +5052,7 @@
       </w:pPr>
     </w:lvl>
   </w:abstractNum>
-  <w:abstractNum w:abstractNumId="15" w15:restartNumberingAfterBreak="0">
+  <w:abstractNum w:abstractNumId="17" w15:restartNumberingAfterBreak="0">
     <w:nsid w:val="75674A50"/>
     <w:multiLevelType w:val="hybridMultilevel"/>
     <w:tmpl w:val="46301726"/>
@@ -4449,52 +5166,58 @@
     </w:lvl>
   </w:abstractNum>
   <w:num w:numId="1" w16cid:durableId="1597517489">
+    <w:abstractNumId w:val="15"/>
+  </w:num>
+  <w:num w:numId="2" w16cid:durableId="1428962771">
+    <w:abstractNumId w:val="4"/>
+  </w:num>
+  <w:num w:numId="3" w16cid:durableId="478692449">
+    <w:abstractNumId w:val="17"/>
+  </w:num>
+  <w:num w:numId="4" w16cid:durableId="1517844351">
+    <w:abstractNumId w:val="14"/>
+  </w:num>
+  <w:num w:numId="5" w16cid:durableId="177237088">
+    <w:abstractNumId w:val="16"/>
+  </w:num>
+  <w:num w:numId="6" w16cid:durableId="183325509">
+    <w:abstractNumId w:val="9"/>
+  </w:num>
+  <w:num w:numId="7" w16cid:durableId="1522627775">
+    <w:abstractNumId w:val="3"/>
+  </w:num>
+  <w:num w:numId="8" w16cid:durableId="1362050503">
+    <w:abstractNumId w:val="10"/>
+  </w:num>
+  <w:num w:numId="9" w16cid:durableId="75983013">
+    <w:abstractNumId w:val="11"/>
+  </w:num>
+  <w:num w:numId="10" w16cid:durableId="247929768">
+    <w:abstractNumId w:val="6"/>
+  </w:num>
+  <w:num w:numId="11" w16cid:durableId="2116822346">
+    <w:abstractNumId w:val="8"/>
+  </w:num>
+  <w:num w:numId="12" w16cid:durableId="1762290205">
+    <w:abstractNumId w:val="7"/>
+  </w:num>
+  <w:num w:numId="13" w16cid:durableId="1803184380">
     <w:abstractNumId w:val="13"/>
   </w:num>
-  <w:num w:numId="2" w16cid:durableId="1428962771">
-    <w:abstractNumId w:val="3"/>
-  </w:num>
-  <w:num w:numId="3" w16cid:durableId="478692449">
-    <w:abstractNumId w:val="15"/>
-  </w:num>
-  <w:num w:numId="4" w16cid:durableId="1517844351">
-    <w:abstractNumId w:val="12"/>
-  </w:num>
-  <w:num w:numId="5" w16cid:durableId="177237088">
-    <w:abstractNumId w:val="14"/>
-  </w:num>
-  <w:num w:numId="6" w16cid:durableId="183325509">
-    <w:abstractNumId w:val="8"/>
-  </w:num>
-  <w:num w:numId="7" w16cid:durableId="1522627775">
+  <w:num w:numId="14" w16cid:durableId="1666544977">
     <w:abstractNumId w:val="2"/>
   </w:num>
-  <w:num w:numId="8" w16cid:durableId="1362050503">
-    <w:abstractNumId w:val="9"/>
-  </w:num>
-  <w:num w:numId="9" w16cid:durableId="75983013">
-    <w:abstractNumId w:val="10"/>
-  </w:num>
-  <w:num w:numId="10" w16cid:durableId="247929768">
+  <w:num w:numId="15" w16cid:durableId="1603338797">
     <w:abstractNumId w:val="5"/>
-  </w:num>
-  <w:num w:numId="11" w16cid:durableId="2116822346">
-    <w:abstractNumId w:val="7"/>
-  </w:num>
-  <w:num w:numId="12" w16cid:durableId="1762290205">
-    <w:abstractNumId w:val="6"/>
-  </w:num>
-  <w:num w:numId="13" w16cid:durableId="1803184380">
-    <w:abstractNumId w:val="11"/>
-  </w:num>
-  <w:num w:numId="14" w16cid:durableId="1666544977">
-    <w:abstractNumId w:val="1"/>
-  </w:num>
-  <w:num w:numId="15" w16cid:durableId="1603338797">
-    <w:abstractNumId w:val="4"/>
   </w:num>
   <w:num w:numId="16" w16cid:durableId="350838880">
     <w:abstractNumId w:val="0"/>
+  </w:num>
+  <w:num w:numId="17" w16cid:durableId="1768498608">
+    <w:abstractNumId w:val="1"/>
+  </w:num>
+  <w:num w:numId="18" w16cid:durableId="20907303">
+    <w:abstractNumId w:val="12"/>
   </w:num>
 </w:numbering>
 </file>

</xml_diff>

<commit_message>
got ticketView to display the most recent ticket information
</commit_message>
<xml_diff>
--- a/Bike Shop Planning.docx
+++ b/Bike Shop Planning.docx
@@ -21,13 +21,8 @@
         <w:spacing w:after="0"/>
       </w:pPr>
       <w:r>
-        <w:t xml:space="preserve">Expand to have multiple mechanics and track data </w:t>
-      </w:r>
-      <w:proofErr w:type="gramStart"/>
-      <w:r>
-        <w:t>accordingly</w:t>
-      </w:r>
-      <w:proofErr w:type="gramEnd"/>
+        <w:t>Expand to have multiple mechanics and track data accordingly</w:t>
+      </w:r>
     </w:p>
     <w:p>
       <w:pPr>
@@ -130,6 +125,27 @@
     <w:p>
       <w:pPr>
         <w:pStyle w:val="ListParagraph"/>
+        <w:numPr>
+          <w:ilvl w:val="0"/>
+          <w:numId w:val="13"/>
+        </w:numPr>
+        <w:spacing w:after="0"/>
+      </w:pPr>
+      <w:r>
+        <w:t xml:space="preserve">Dynamic </w:t>
+      </w:r>
+      <w:proofErr w:type="gramStart"/>
+      <w:r>
+        <w:t>drop down</w:t>
+      </w:r>
+      <w:proofErr w:type="gramEnd"/>
+      <w:r>
+        <w:t xml:space="preserve"> search results</w:t>
+      </w:r>
+    </w:p>
+    <w:p>
+      <w:pPr>
+        <w:pStyle w:val="ListParagraph"/>
         <w:spacing w:after="0"/>
         <w:ind w:left="1080"/>
       </w:pPr>
@@ -182,56 +198,17 @@
         </w:numPr>
         <w:spacing w:after="0"/>
       </w:pPr>
-      <w:r>
-        <w:t xml:space="preserve">Target the submit </w:t>
-      </w:r>
-      <w:proofErr w:type="gramStart"/>
-      <w:r>
-        <w:t>event</w:t>
-      </w:r>
-      <w:proofErr w:type="gramEnd"/>
-    </w:p>
-    <w:p>
-      <w:pPr>
-        <w:pStyle w:val="ListParagraph"/>
-        <w:numPr>
-          <w:ilvl w:val="1"/>
-          <w:numId w:val="17"/>
-        </w:numPr>
-        <w:spacing w:after="0"/>
-      </w:pPr>
-      <w:r>
-        <w:t xml:space="preserve">Get </w:t>
-      </w:r>
       <w:proofErr w:type="spellStart"/>
       <w:r>
-        <w:t>ticketView</w:t>
+        <w:t>ViewTicket</w:t>
       </w:r>
       <w:proofErr w:type="spellEnd"/>
       <w:r>
-        <w:t xml:space="preserve"> page </w:t>
-      </w:r>
-      <w:proofErr w:type="gramStart"/>
-      <w:r>
-        <w:t>setup</w:t>
-      </w:r>
-      <w:proofErr w:type="gramEnd"/>
-    </w:p>
-    <w:p>
-      <w:pPr>
-        <w:pStyle w:val="ListParagraph"/>
-        <w:numPr>
-          <w:ilvl w:val="2"/>
-          <w:numId w:val="17"/>
-        </w:numPr>
-        <w:spacing w:after="0"/>
-      </w:pPr>
-      <w:r>
-        <w:t xml:space="preserve">Display response data from </w:t>
-      </w:r>
-      <w:proofErr w:type="gramStart"/>
-      <w:r>
-        <w:t>server</w:t>
+        <w:t xml:space="preserve"> window pops up but is not populating, need to get in Que for </w:t>
+      </w:r>
+      <w:proofErr w:type="gramStart"/>
+      <w:r>
+        <w:t>this</w:t>
       </w:r>
       <w:proofErr w:type="gramEnd"/>
     </w:p>
@@ -344,8 +321,13 @@
         <w:spacing w:after="0"/>
       </w:pPr>
       <w:r>
-        <w:t>Controller file will have the shared functions between page front end files</w:t>
-      </w:r>
+        <w:t xml:space="preserve">Controller file will have the shared functions between page front end </w:t>
+      </w:r>
+      <w:proofErr w:type="gramStart"/>
+      <w:r>
+        <w:t>files</w:t>
+      </w:r>
+      <w:proofErr w:type="gramEnd"/>
     </w:p>
     <w:p>
       <w:pPr>
@@ -664,7 +646,6 @@
         <w:spacing w:after="0"/>
       </w:pPr>
       <w:r>
-        <w:lastRenderedPageBreak/>
         <w:t>Bike type</w:t>
       </w:r>
     </w:p>
@@ -678,6 +659,7 @@
         <w:spacing w:after="0"/>
       </w:pPr>
       <w:r>
+        <w:lastRenderedPageBreak/>
         <w:t>Due date</w:t>
       </w:r>
     </w:p>
@@ -1316,28 +1298,28 @@
         <w:spacing w:after="0"/>
       </w:pPr>
       <w:r>
+        <w:t xml:space="preserve">Search bar at the top for finding </w:t>
+      </w:r>
+      <w:r>
+        <w:t xml:space="preserve">customer </w:t>
+      </w:r>
+      <w:proofErr w:type="gramStart"/>
+      <w:r>
+        <w:t>information</w:t>
+      </w:r>
+      <w:proofErr w:type="gramEnd"/>
+    </w:p>
+    <w:p>
+      <w:pPr>
+        <w:pStyle w:val="ListParagraph"/>
+        <w:numPr>
+          <w:ilvl w:val="1"/>
+          <w:numId w:val="3"/>
+        </w:numPr>
+        <w:spacing w:after="0"/>
+      </w:pPr>
+      <w:r>
         <w:lastRenderedPageBreak/>
-        <w:t xml:space="preserve">Search bar at the top for finding </w:t>
-      </w:r>
-      <w:r>
-        <w:t xml:space="preserve">customer </w:t>
-      </w:r>
-      <w:proofErr w:type="gramStart"/>
-      <w:r>
-        <w:t>information</w:t>
-      </w:r>
-      <w:proofErr w:type="gramEnd"/>
-    </w:p>
-    <w:p>
-      <w:pPr>
-        <w:pStyle w:val="ListParagraph"/>
-        <w:numPr>
-          <w:ilvl w:val="1"/>
-          <w:numId w:val="3"/>
-        </w:numPr>
-        <w:spacing w:after="0"/>
-      </w:pPr>
-      <w:r>
         <w:t xml:space="preserve">Upon search populate a </w:t>
       </w:r>
       <w:proofErr w:type="gramStart"/>
@@ -1980,20 +1962,20 @@
         <w:spacing w:after="0"/>
       </w:pPr>
       <w:r>
+        <w:t>HTML files</w:t>
+      </w:r>
+    </w:p>
+    <w:p>
+      <w:pPr>
+        <w:pStyle w:val="ListParagraph"/>
+        <w:numPr>
+          <w:ilvl w:val="2"/>
+          <w:numId w:val="1"/>
+        </w:numPr>
+        <w:spacing w:after="0"/>
+      </w:pPr>
+      <w:r>
         <w:lastRenderedPageBreak/>
-        <w:t>HTML files</w:t>
-      </w:r>
-    </w:p>
-    <w:p>
-      <w:pPr>
-        <w:pStyle w:val="ListParagraph"/>
-        <w:numPr>
-          <w:ilvl w:val="2"/>
-          <w:numId w:val="1"/>
-        </w:numPr>
-        <w:spacing w:after="0"/>
-      </w:pPr>
-      <w:r>
         <w:t>home.html</w:t>
       </w:r>
     </w:p>
@@ -2628,24 +2610,24 @@
         <w:spacing w:after="0"/>
       </w:pPr>
       <w:r>
+        <w:t>Bike</w:t>
+      </w:r>
+      <w:r>
+        <w:t>s</w:t>
+      </w:r>
+    </w:p>
+    <w:p>
+      <w:pPr>
+        <w:pStyle w:val="ListParagraph"/>
+        <w:numPr>
+          <w:ilvl w:val="1"/>
+          <w:numId w:val="1"/>
+        </w:numPr>
+        <w:spacing w:after="0"/>
+      </w:pPr>
+      <w:proofErr w:type="spellStart"/>
+      <w:r>
         <w:lastRenderedPageBreak/>
-        <w:t>Bike</w:t>
-      </w:r>
-      <w:r>
-        <w:t>s</w:t>
-      </w:r>
-    </w:p>
-    <w:p>
-      <w:pPr>
-        <w:pStyle w:val="ListParagraph"/>
-        <w:numPr>
-          <w:ilvl w:val="1"/>
-          <w:numId w:val="1"/>
-        </w:numPr>
-        <w:spacing w:after="0"/>
-      </w:pPr>
-      <w:proofErr w:type="spellStart"/>
-      <w:r>
         <w:t>Bike_id</w:t>
       </w:r>
       <w:proofErr w:type="spellEnd"/>

</xml_diff>

<commit_message>
display items is functioning, delete items is functioning
</commit_message>
<xml_diff>
--- a/Bike Shop Planning.docx
+++ b/Bike Shop Planning.docx
@@ -173,21 +173,16 @@
         <w:spacing w:after="0"/>
       </w:pPr>
       <w:r>
-        <w:t xml:space="preserve">Get page to switch to </w:t>
+        <w:t xml:space="preserve">Finish </w:t>
       </w:r>
       <w:proofErr w:type="spellStart"/>
       <w:r>
-        <w:t>ticketView</w:t>
+        <w:t>getTicketById</w:t>
       </w:r>
       <w:proofErr w:type="spellEnd"/>
       <w:r>
-        <w:t xml:space="preserve"> when create new ticket is </w:t>
-      </w:r>
-      <w:proofErr w:type="gramStart"/>
-      <w:r>
-        <w:t>submitted</w:t>
-      </w:r>
-      <w:proofErr w:type="gramEnd"/>
+        <w:t xml:space="preserve"> function</w:t>
+      </w:r>
     </w:p>
     <w:p>
       <w:pPr>
@@ -198,29 +193,125 @@
         </w:numPr>
         <w:spacing w:after="0"/>
       </w:pPr>
-      <w:proofErr w:type="spellStart"/>
-      <w:r>
-        <w:t>ViewTicket</w:t>
-      </w:r>
-      <w:proofErr w:type="spellEnd"/>
-      <w:r>
-        <w:t xml:space="preserve"> window pops up but is not populating, need to get in Que for </w:t>
-      </w:r>
-      <w:proofErr w:type="gramStart"/>
-      <w:r>
-        <w:t>this</w:t>
-      </w:r>
-      <w:proofErr w:type="gramEnd"/>
-    </w:p>
-    <w:p>
-      <w:pPr>
-        <w:pStyle w:val="ListParagraph"/>
-        <w:numPr>
-          <w:ilvl w:val="1"/>
+      <w:r>
+        <w:t xml:space="preserve">Will require getting item display figured </w:t>
+      </w:r>
+      <w:proofErr w:type="gramStart"/>
+      <w:r>
+        <w:t>out</w:t>
+      </w:r>
+      <w:proofErr w:type="gramEnd"/>
+    </w:p>
+    <w:p>
+      <w:pPr>
+        <w:pStyle w:val="ListParagraph"/>
+        <w:numPr>
+          <w:ilvl w:val="2"/>
           <w:numId w:val="17"/>
         </w:numPr>
         <w:spacing w:after="0"/>
       </w:pPr>
+      <w:r>
+        <w:t xml:space="preserve">Might need to split into two get </w:t>
+      </w:r>
+      <w:proofErr w:type="gramStart"/>
+      <w:r>
+        <w:t>functions</w:t>
+      </w:r>
+      <w:proofErr w:type="gramEnd"/>
+    </w:p>
+    <w:p>
+      <w:pPr>
+        <w:pStyle w:val="ListParagraph"/>
+        <w:numPr>
+          <w:ilvl w:val="1"/>
+          <w:numId w:val="17"/>
+        </w:numPr>
+        <w:spacing w:after="0"/>
+      </w:pPr>
+      <w:r>
+        <w:t xml:space="preserve">Search for items and populate on </w:t>
+      </w:r>
+      <w:proofErr w:type="gramStart"/>
+      <w:r>
+        <w:t>search</w:t>
+      </w:r>
+      <w:proofErr w:type="gramEnd"/>
+    </w:p>
+    <w:p>
+      <w:pPr>
+        <w:pStyle w:val="ListParagraph"/>
+        <w:numPr>
+          <w:ilvl w:val="2"/>
+          <w:numId w:val="17"/>
+        </w:numPr>
+        <w:spacing w:after="0"/>
+      </w:pPr>
+      <w:r>
+        <w:t>Each matching item has a add button (or just click div)</w:t>
+      </w:r>
+    </w:p>
+    <w:p>
+      <w:pPr>
+        <w:pStyle w:val="ListParagraph"/>
+        <w:numPr>
+          <w:ilvl w:val="2"/>
+          <w:numId w:val="17"/>
+        </w:numPr>
+        <w:spacing w:after="0"/>
+      </w:pPr>
+      <w:r>
+        <w:t>If no items exist show “No matching items”</w:t>
+      </w:r>
+    </w:p>
+    <w:p>
+      <w:pPr>
+        <w:pStyle w:val="ListParagraph"/>
+        <w:numPr>
+          <w:ilvl w:val="1"/>
+          <w:numId w:val="17"/>
+        </w:numPr>
+        <w:spacing w:after="0"/>
+      </w:pPr>
+      <w:r>
+        <w:t xml:space="preserve">Create item </w:t>
+      </w:r>
+      <w:proofErr w:type="gramStart"/>
+      <w:r>
+        <w:t>button</w:t>
+      </w:r>
+      <w:proofErr w:type="gramEnd"/>
+    </w:p>
+    <w:p>
+      <w:pPr>
+        <w:pStyle w:val="ListParagraph"/>
+        <w:numPr>
+          <w:ilvl w:val="2"/>
+          <w:numId w:val="17"/>
+        </w:numPr>
+        <w:spacing w:after="0"/>
+      </w:pPr>
+      <w:r>
+        <w:t xml:space="preserve">Shows create item </w:t>
+      </w:r>
+      <w:proofErr w:type="gramStart"/>
+      <w:r>
+        <w:t>form</w:t>
+      </w:r>
+      <w:proofErr w:type="gramEnd"/>
+    </w:p>
+    <w:p>
+      <w:pPr>
+        <w:pStyle w:val="ListParagraph"/>
+        <w:numPr>
+          <w:ilvl w:val="2"/>
+          <w:numId w:val="17"/>
+        </w:numPr>
+        <w:spacing w:after="0"/>
+      </w:pPr>
+      <w:r>
+        <w:t>On submit creates new item in DB and adds it to ticket</w:t>
+      </w:r>
     </w:p>
     <w:p>
       <w:pPr>
@@ -251,10 +342,7 @@
         <w:spacing w:after="0"/>
       </w:pPr>
       <w:r>
-        <w:t xml:space="preserve">FIRST: plan out what </w:t>
-      </w:r>
-      <w:r>
-        <w:t>database requests we will need, plan out functions</w:t>
+        <w:t>CSS for home page</w:t>
       </w:r>
     </w:p>
     <w:p>
@@ -267,11 +355,11 @@
         <w:spacing w:after="0"/>
       </w:pPr>
       <w:r>
-        <w:t xml:space="preserve">Detail where checks need to be for incoming </w:t>
-      </w:r>
-      <w:proofErr w:type="gramStart"/>
-      <w:r>
-        <w:t>data</w:t>
+        <w:t xml:space="preserve">Try to make sure it works across </w:t>
+      </w:r>
+      <w:proofErr w:type="gramStart"/>
+      <w:r>
+        <w:t>pages</w:t>
       </w:r>
       <w:proofErr w:type="gramEnd"/>
     </w:p>
@@ -285,194 +373,11 @@
         <w:spacing w:after="0"/>
       </w:pPr>
       <w:r>
-        <w:t xml:space="preserve">Review code so far and make sure everything has proper </w:t>
-      </w:r>
-      <w:proofErr w:type="gramStart"/>
-      <w:r>
-        <w:t>checks</w:t>
-      </w:r>
-      <w:proofErr w:type="gramEnd"/>
-    </w:p>
-    <w:p>
-      <w:pPr>
-        <w:pStyle w:val="ListParagraph"/>
-        <w:numPr>
-          <w:ilvl w:val="1"/>
-          <w:numId w:val="3"/>
-        </w:numPr>
-        <w:spacing w:after="0"/>
-      </w:pPr>
-      <w:r>
-        <w:t xml:space="preserve">Get Help with front end controller </w:t>
-      </w:r>
-      <w:proofErr w:type="gramStart"/>
-      <w:r>
-        <w:t>file</w:t>
-      </w:r>
-      <w:proofErr w:type="gramEnd"/>
-    </w:p>
-    <w:p>
-      <w:pPr>
-        <w:pStyle w:val="ListParagraph"/>
-        <w:numPr>
-          <w:ilvl w:val="2"/>
-          <w:numId w:val="3"/>
-        </w:numPr>
-        <w:spacing w:after="0"/>
-      </w:pPr>
-      <w:r>
-        <w:t xml:space="preserve">Controller file will have the shared functions between page front end </w:t>
-      </w:r>
-      <w:proofErr w:type="gramStart"/>
-      <w:r>
-        <w:t>files</w:t>
-      </w:r>
-      <w:proofErr w:type="gramEnd"/>
-    </w:p>
-    <w:p>
-      <w:pPr>
-        <w:pStyle w:val="ListParagraph"/>
-        <w:numPr>
-          <w:ilvl w:val="2"/>
-          <w:numId w:val="3"/>
-        </w:numPr>
-        <w:spacing w:after="0"/>
-      </w:pPr>
-      <w:r>
-        <w:t xml:space="preserve">Callback functions in controller functions might be </w:t>
-      </w:r>
-      <w:proofErr w:type="gramStart"/>
-      <w:r>
-        <w:t>troublesome?</w:t>
-      </w:r>
-      <w:proofErr w:type="gramEnd"/>
-    </w:p>
-    <w:p>
-      <w:pPr>
-        <w:pStyle w:val="ListParagraph"/>
-        <w:numPr>
-          <w:ilvl w:val="1"/>
-          <w:numId w:val="3"/>
-        </w:numPr>
-        <w:spacing w:after="0"/>
-      </w:pPr>
-      <w:r>
-        <w:t>CSS for home page</w:t>
-      </w:r>
-    </w:p>
-    <w:p>
-      <w:pPr>
-        <w:pStyle w:val="ListParagraph"/>
-        <w:numPr>
-          <w:ilvl w:val="2"/>
-          <w:numId w:val="3"/>
-        </w:numPr>
-        <w:spacing w:after="0"/>
-      </w:pPr>
-      <w:r>
-        <w:t xml:space="preserve">Try to make sure it works across </w:t>
-      </w:r>
-      <w:proofErr w:type="gramStart"/>
-      <w:r>
-        <w:t>pages</w:t>
-      </w:r>
-      <w:proofErr w:type="gramEnd"/>
-    </w:p>
-    <w:p>
-      <w:pPr>
-        <w:pStyle w:val="ListParagraph"/>
-        <w:numPr>
-          <w:ilvl w:val="1"/>
-          <w:numId w:val="3"/>
-        </w:numPr>
-        <w:spacing w:after="0"/>
-      </w:pPr>
-      <w:r>
-        <w:t xml:space="preserve">Plan out function structure, what functions will be </w:t>
-      </w:r>
-      <w:proofErr w:type="gramStart"/>
-      <w:r>
-        <w:t>needed</w:t>
-      </w:r>
-      <w:proofErr w:type="gramEnd"/>
-    </w:p>
-    <w:p>
-      <w:pPr>
-        <w:pStyle w:val="ListParagraph"/>
-        <w:numPr>
-          <w:ilvl w:val="1"/>
-          <w:numId w:val="3"/>
-        </w:numPr>
-        <w:spacing w:after="0"/>
-      </w:pPr>
-      <w:r>
-        <w:t xml:space="preserve">Get New bike page </w:t>
-      </w:r>
-      <w:proofErr w:type="gramStart"/>
-      <w:r>
-        <w:t>setup</w:t>
-      </w:r>
-      <w:proofErr w:type="gramEnd"/>
-    </w:p>
-    <w:p>
-      <w:pPr>
-        <w:pStyle w:val="ListParagraph"/>
-        <w:numPr>
-          <w:ilvl w:val="2"/>
-          <w:numId w:val="3"/>
-        </w:numPr>
-        <w:spacing w:after="0"/>
-      </w:pPr>
-      <w:r>
-        <w:t>Setup html and inputs</w:t>
-      </w:r>
-    </w:p>
-    <w:p>
-      <w:pPr>
-        <w:pStyle w:val="ListParagraph"/>
-        <w:numPr>
-          <w:ilvl w:val="2"/>
-          <w:numId w:val="3"/>
-        </w:numPr>
-        <w:spacing w:after="0"/>
-      </w:pPr>
-      <w:r>
-        <w:t>Get connected to database (ability to post)</w:t>
-      </w:r>
-    </w:p>
-    <w:p>
-      <w:pPr>
-        <w:pStyle w:val="ListParagraph"/>
-        <w:numPr>
-          <w:ilvl w:val="1"/>
-          <w:numId w:val="3"/>
-        </w:numPr>
-        <w:spacing w:after="0"/>
-      </w:pPr>
-      <w:r>
         <w:t xml:space="preserve">All database queries, posts and such need to be </w:t>
       </w:r>
       <w:proofErr w:type="gramStart"/>
       <w:r>
         <w:t>formatted</w:t>
-      </w:r>
-      <w:proofErr w:type="gramEnd"/>
-    </w:p>
-    <w:p>
-      <w:pPr>
-        <w:pStyle w:val="ListParagraph"/>
-        <w:numPr>
-          <w:ilvl w:val="1"/>
-          <w:numId w:val="3"/>
-        </w:numPr>
-        <w:spacing w:after="0"/>
-      </w:pPr>
-      <w:r>
-        <w:t xml:space="preserve">Flush out home page search to allow for more search </w:t>
-      </w:r>
-      <w:proofErr w:type="gramStart"/>
-      <w:r>
-        <w:t>types</w:t>
       </w:r>
       <w:proofErr w:type="gramEnd"/>
     </w:p>
@@ -659,7 +564,6 @@
         <w:spacing w:after="0"/>
       </w:pPr>
       <w:r>
-        <w:lastRenderedPageBreak/>
         <w:t>Due date</w:t>
       </w:r>
     </w:p>
@@ -717,6 +621,7 @@
         <w:spacing w:after="0"/>
       </w:pPr>
       <w:r>
+        <w:lastRenderedPageBreak/>
         <w:t xml:space="preserve">There will also be a </w:t>
       </w:r>
       <w:proofErr w:type="gramStart"/>
@@ -1319,7 +1224,6 @@
         <w:spacing w:after="0"/>
       </w:pPr>
       <w:r>
-        <w:lastRenderedPageBreak/>
         <w:t xml:space="preserve">Upon search populate a </w:t>
       </w:r>
       <w:proofErr w:type="gramStart"/>
@@ -1366,6 +1270,7 @@
         <w:spacing w:after="0"/>
       </w:pPr>
       <w:r>
+        <w:lastRenderedPageBreak/>
         <w:t xml:space="preserve">If </w:t>
       </w:r>
       <w:r>
@@ -1975,46 +1880,46 @@
         <w:spacing w:after="0"/>
       </w:pPr>
       <w:r>
+        <w:t>home.html</w:t>
+      </w:r>
+    </w:p>
+    <w:p>
+      <w:pPr>
+        <w:pStyle w:val="ListParagraph"/>
+        <w:numPr>
+          <w:ilvl w:val="2"/>
+          <w:numId w:val="1"/>
+        </w:numPr>
+        <w:spacing w:after="0"/>
+      </w:pPr>
+      <w:r>
+        <w:t>newTicket.html</w:t>
+      </w:r>
+    </w:p>
+    <w:p>
+      <w:pPr>
+        <w:pStyle w:val="ListParagraph"/>
+        <w:numPr>
+          <w:ilvl w:val="2"/>
+          <w:numId w:val="1"/>
+        </w:numPr>
+        <w:spacing w:after="0"/>
+      </w:pPr>
+      <w:r>
+        <w:t>highlighted.html</w:t>
+      </w:r>
+    </w:p>
+    <w:p>
+      <w:pPr>
+        <w:pStyle w:val="ListParagraph"/>
+        <w:numPr>
+          <w:ilvl w:val="1"/>
+          <w:numId w:val="1"/>
+        </w:numPr>
+        <w:spacing w:after="0"/>
+      </w:pPr>
+      <w:r>
         <w:lastRenderedPageBreak/>
-        <w:t>home.html</w:t>
-      </w:r>
-    </w:p>
-    <w:p>
-      <w:pPr>
-        <w:pStyle w:val="ListParagraph"/>
-        <w:numPr>
-          <w:ilvl w:val="2"/>
-          <w:numId w:val="1"/>
-        </w:numPr>
-        <w:spacing w:after="0"/>
-      </w:pPr>
-      <w:r>
-        <w:t>newTicket.html</w:t>
-      </w:r>
-    </w:p>
-    <w:p>
-      <w:pPr>
-        <w:pStyle w:val="ListParagraph"/>
-        <w:numPr>
-          <w:ilvl w:val="2"/>
-          <w:numId w:val="1"/>
-        </w:numPr>
-        <w:spacing w:after="0"/>
-      </w:pPr>
-      <w:r>
-        <w:t>highlighted.html</w:t>
-      </w:r>
-    </w:p>
-    <w:p>
-      <w:pPr>
-        <w:pStyle w:val="ListParagraph"/>
-        <w:numPr>
-          <w:ilvl w:val="1"/>
-          <w:numId w:val="1"/>
-        </w:numPr>
-        <w:spacing w:after="0"/>
-      </w:pPr>
-      <w:r>
         <w:t>CSS files</w:t>
       </w:r>
     </w:p>
@@ -2627,7 +2532,135 @@
       </w:pPr>
       <w:proofErr w:type="spellStart"/>
       <w:r>
+        <w:t>Bike_id</w:t>
+      </w:r>
+      <w:proofErr w:type="spellEnd"/>
+    </w:p>
+    <w:p>
+      <w:pPr>
+        <w:pStyle w:val="ListParagraph"/>
+        <w:numPr>
+          <w:ilvl w:val="1"/>
+          <w:numId w:val="1"/>
+        </w:numPr>
+        <w:spacing w:after="0"/>
+      </w:pPr>
+      <w:r>
+        <w:t>Brand</w:t>
+      </w:r>
+    </w:p>
+    <w:p>
+      <w:pPr>
+        <w:pStyle w:val="ListParagraph"/>
+        <w:numPr>
+          <w:ilvl w:val="1"/>
+          <w:numId w:val="1"/>
+        </w:numPr>
+        <w:spacing w:after="0"/>
+      </w:pPr>
+      <w:r>
+        <w:t>Model</w:t>
+      </w:r>
+    </w:p>
+    <w:p>
+      <w:pPr>
+        <w:pStyle w:val="ListParagraph"/>
+        <w:numPr>
+          <w:ilvl w:val="1"/>
+          <w:numId w:val="1"/>
+        </w:numPr>
+        <w:spacing w:after="0"/>
+      </w:pPr>
+      <w:r>
         <w:lastRenderedPageBreak/>
+        <w:t>Color</w:t>
+      </w:r>
+    </w:p>
+    <w:p>
+      <w:pPr>
+        <w:pStyle w:val="ListParagraph"/>
+        <w:numPr>
+          <w:ilvl w:val="1"/>
+          <w:numId w:val="1"/>
+        </w:numPr>
+        <w:spacing w:after="0"/>
+      </w:pPr>
+      <w:r>
+        <w:t>Size</w:t>
+      </w:r>
+    </w:p>
+    <w:p>
+      <w:pPr>
+        <w:pStyle w:val="ListParagraph"/>
+        <w:numPr>
+          <w:ilvl w:val="1"/>
+          <w:numId w:val="1"/>
+        </w:numPr>
+        <w:spacing w:after="0"/>
+      </w:pPr>
+      <w:proofErr w:type="spellStart"/>
+      <w:r>
+        <w:t>Client_id</w:t>
+      </w:r>
+      <w:proofErr w:type="spellEnd"/>
+    </w:p>
+    <w:p>
+      <w:pPr>
+        <w:pStyle w:val="ListParagraph"/>
+        <w:numPr>
+          <w:ilvl w:val="0"/>
+          <w:numId w:val="1"/>
+        </w:numPr>
+        <w:spacing w:after="0"/>
+      </w:pPr>
+      <w:r>
+        <w:t>Ticket</w:t>
+      </w:r>
+      <w:r>
+        <w:t>s</w:t>
+      </w:r>
+    </w:p>
+    <w:p>
+      <w:pPr>
+        <w:pStyle w:val="ListParagraph"/>
+        <w:numPr>
+          <w:ilvl w:val="1"/>
+          <w:numId w:val="1"/>
+        </w:numPr>
+        <w:spacing w:after="0"/>
+      </w:pPr>
+      <w:proofErr w:type="spellStart"/>
+      <w:r>
+        <w:t>Ticket_id</w:t>
+      </w:r>
+      <w:proofErr w:type="spellEnd"/>
+    </w:p>
+    <w:p>
+      <w:pPr>
+        <w:pStyle w:val="ListParagraph"/>
+        <w:numPr>
+          <w:ilvl w:val="1"/>
+          <w:numId w:val="1"/>
+        </w:numPr>
+        <w:spacing w:after="0"/>
+      </w:pPr>
+      <w:proofErr w:type="spellStart"/>
+      <w:r>
+        <w:t>Client_id</w:t>
+      </w:r>
+      <w:proofErr w:type="spellEnd"/>
+    </w:p>
+    <w:p>
+      <w:pPr>
+        <w:pStyle w:val="ListParagraph"/>
+        <w:numPr>
+          <w:ilvl w:val="1"/>
+          <w:numId w:val="1"/>
+        </w:numPr>
+        <w:spacing w:after="0"/>
+      </w:pPr>
+      <w:proofErr w:type="spellStart"/>
+      <w:r>
         <w:t>Bike_id</w:t>
       </w:r>
       <w:proofErr w:type="spellEnd"/>
@@ -2641,61 +2674,9 @@
         </w:numPr>
         <w:spacing w:after="0"/>
       </w:pPr>
-      <w:r>
-        <w:t>Brand</w:t>
-      </w:r>
-    </w:p>
-    <w:p>
-      <w:pPr>
-        <w:pStyle w:val="ListParagraph"/>
-        <w:numPr>
-          <w:ilvl w:val="1"/>
-          <w:numId w:val="1"/>
-        </w:numPr>
-        <w:spacing w:after="0"/>
-      </w:pPr>
-      <w:r>
-        <w:t>Model</w:t>
-      </w:r>
-    </w:p>
-    <w:p>
-      <w:pPr>
-        <w:pStyle w:val="ListParagraph"/>
-        <w:numPr>
-          <w:ilvl w:val="1"/>
-          <w:numId w:val="1"/>
-        </w:numPr>
-        <w:spacing w:after="0"/>
-      </w:pPr>
-      <w:r>
-        <w:t>Color</w:t>
-      </w:r>
-    </w:p>
-    <w:p>
-      <w:pPr>
-        <w:pStyle w:val="ListParagraph"/>
-        <w:numPr>
-          <w:ilvl w:val="1"/>
-          <w:numId w:val="1"/>
-        </w:numPr>
-        <w:spacing w:after="0"/>
-      </w:pPr>
-      <w:r>
-        <w:t>Size</w:t>
-      </w:r>
-    </w:p>
-    <w:p>
-      <w:pPr>
-        <w:pStyle w:val="ListParagraph"/>
-        <w:numPr>
-          <w:ilvl w:val="1"/>
-          <w:numId w:val="1"/>
-        </w:numPr>
-        <w:spacing w:after="0"/>
-      </w:pPr>
       <w:proofErr w:type="spellStart"/>
       <w:r>
-        <w:t>Client_id</w:t>
+        <w:t>Status_id</w:t>
       </w:r>
       <w:proofErr w:type="spellEnd"/>
     </w:p>
@@ -2709,10 +2690,7 @@
         <w:spacing w:after="0"/>
       </w:pPr>
       <w:r>
-        <w:t>Ticket</w:t>
-      </w:r>
-      <w:r>
-        <w:t>s</w:t>
+        <w:t>Ticket-Status</w:t>
       </w:r>
     </w:p>
     <w:p>
@@ -2726,6 +2704,62 @@
       </w:pPr>
       <w:proofErr w:type="spellStart"/>
       <w:r>
+        <w:t>Status_id</w:t>
+      </w:r>
+      <w:proofErr w:type="spellEnd"/>
+    </w:p>
+    <w:p>
+      <w:pPr>
+        <w:pStyle w:val="ListParagraph"/>
+        <w:numPr>
+          <w:ilvl w:val="1"/>
+          <w:numId w:val="1"/>
+        </w:numPr>
+        <w:spacing w:after="0"/>
+      </w:pPr>
+      <w:r>
+        <w:t>status</w:t>
+      </w:r>
+    </w:p>
+    <w:p>
+      <w:pPr>
+        <w:pStyle w:val="ListParagraph"/>
+        <w:numPr>
+          <w:ilvl w:val="0"/>
+          <w:numId w:val="1"/>
+        </w:numPr>
+        <w:spacing w:after="0"/>
+      </w:pPr>
+      <w:r>
+        <w:t>Tickets-items</w:t>
+      </w:r>
+    </w:p>
+    <w:p>
+      <w:pPr>
+        <w:pStyle w:val="ListParagraph"/>
+        <w:numPr>
+          <w:ilvl w:val="1"/>
+          <w:numId w:val="1"/>
+        </w:numPr>
+        <w:spacing w:after="0"/>
+      </w:pPr>
+      <w:proofErr w:type="spellStart"/>
+      <w:r>
+        <w:t>Ticket_item_id</w:t>
+      </w:r>
+      <w:proofErr w:type="spellEnd"/>
+    </w:p>
+    <w:p>
+      <w:pPr>
+        <w:pStyle w:val="ListParagraph"/>
+        <w:numPr>
+          <w:ilvl w:val="1"/>
+          <w:numId w:val="1"/>
+        </w:numPr>
+        <w:spacing w:after="0"/>
+      </w:pPr>
+      <w:proofErr w:type="spellStart"/>
+      <w:r>
         <w:t>Ticket_id</w:t>
       </w:r>
       <w:proofErr w:type="spellEnd"/>
@@ -2741,7 +2775,7 @@
       </w:pPr>
       <w:proofErr w:type="spellStart"/>
       <w:r>
-        <w:t>Client_id</w:t>
+        <w:t>item_id</w:t>
       </w:r>
       <w:proofErr w:type="spellEnd"/>
     </w:p>
@@ -2749,6 +2783,19 @@
       <w:pPr>
         <w:pStyle w:val="ListParagraph"/>
         <w:numPr>
+          <w:ilvl w:val="0"/>
+          <w:numId w:val="1"/>
+        </w:numPr>
+        <w:spacing w:after="0"/>
+      </w:pPr>
+      <w:r>
+        <w:t>Items</w:t>
+      </w:r>
+    </w:p>
+    <w:p>
+      <w:pPr>
+        <w:pStyle w:val="ListParagraph"/>
+        <w:numPr>
           <w:ilvl w:val="1"/>
           <w:numId w:val="1"/>
         </w:numPr>
@@ -2756,7 +2803,10 @@
       </w:pPr>
       <w:proofErr w:type="spellStart"/>
       <w:r>
-        <w:t>Bike_id</w:t>
+        <w:t>I</w:t>
+      </w:r>
+      <w:r>
+        <w:t>tem_id</w:t>
       </w:r>
       <w:proofErr w:type="spellEnd"/>
     </w:p>
@@ -2769,166 +2819,112 @@
         </w:numPr>
         <w:spacing w:after="0"/>
       </w:pPr>
+      <w:r>
+        <w:t>name</w:t>
+      </w:r>
+    </w:p>
+    <w:p>
+      <w:pPr>
+        <w:pStyle w:val="ListParagraph"/>
+        <w:numPr>
+          <w:ilvl w:val="1"/>
+          <w:numId w:val="1"/>
+        </w:numPr>
+        <w:spacing w:after="0"/>
+      </w:pPr>
+      <w:r>
+        <w:t>Price</w:t>
+      </w:r>
+    </w:p>
+    <w:p>
+      <w:pPr>
+        <w:spacing w:after="0"/>
+      </w:pPr>
+    </w:p>
+    <w:p>
+      <w:pPr>
+        <w:spacing w:after="0"/>
+      </w:pPr>
+      <w:r>
+        <w:t>Fallback Plan:</w:t>
+      </w:r>
+    </w:p>
+    <w:p>
+      <w:pPr>
+        <w:spacing w:after="0"/>
+      </w:pPr>
+      <w:r>
+        <w:tab/>
+        <w:t xml:space="preserve">Combine home and ticket view </w:t>
+      </w:r>
+      <w:proofErr w:type="gramStart"/>
+      <w:r>
+        <w:t>page</w:t>
+      </w:r>
+      <w:proofErr w:type="gramEnd"/>
+    </w:p>
+    <w:p>
+      <w:pPr>
+        <w:spacing w:after="0"/>
+      </w:pPr>
+      <w:r>
+        <w:tab/>
+        <w:t xml:space="preserve">This will allow for all data to be </w:t>
+      </w:r>
       <w:proofErr w:type="spellStart"/>
-      <w:r>
-        <w:t>Status_id</w:t>
+      <w:proofErr w:type="gramStart"/>
+      <w:r>
+        <w:t>accessessed</w:t>
       </w:r>
       <w:proofErr w:type="spellEnd"/>
+      <w:proofErr w:type="gramEnd"/>
+    </w:p>
+    <w:p>
+      <w:pPr>
+        <w:spacing w:after="0"/>
+      </w:pPr>
+      <w:r>
+        <w:tab/>
+        <w:t>Have it do a class toggle?</w:t>
+      </w:r>
+    </w:p>
+    <w:p>
+      <w:pPr>
+        <w:spacing w:after="0"/>
+      </w:pPr>
+    </w:p>
+    <w:p>
+      <w:pPr>
+        <w:spacing w:after="0"/>
+      </w:pPr>
+      <w:r>
+        <w:t>New plan:</w:t>
+      </w:r>
     </w:p>
     <w:p>
       <w:pPr>
         <w:pStyle w:val="ListParagraph"/>
         <w:numPr>
           <w:ilvl w:val="0"/>
-          <w:numId w:val="1"/>
-        </w:numPr>
-        <w:spacing w:after="0"/>
-      </w:pPr>
-      <w:r>
-        <w:t>Ticket-Status</w:t>
-      </w:r>
-    </w:p>
-    <w:p>
-      <w:pPr>
-        <w:pStyle w:val="ListParagraph"/>
-        <w:numPr>
-          <w:ilvl w:val="1"/>
-          <w:numId w:val="1"/>
-        </w:numPr>
-        <w:spacing w:after="0"/>
-      </w:pPr>
-      <w:proofErr w:type="spellStart"/>
-      <w:r>
-        <w:t>Status_id</w:t>
-      </w:r>
-      <w:proofErr w:type="spellEnd"/>
-    </w:p>
-    <w:p>
-      <w:pPr>
-        <w:pStyle w:val="ListParagraph"/>
-        <w:numPr>
-          <w:ilvl w:val="1"/>
-          <w:numId w:val="1"/>
-        </w:numPr>
-        <w:spacing w:after="0"/>
-      </w:pPr>
-      <w:r>
-        <w:t>status</w:t>
-      </w:r>
-    </w:p>
-    <w:p>
-      <w:pPr>
-        <w:pStyle w:val="ListParagraph"/>
-        <w:numPr>
-          <w:ilvl w:val="0"/>
-          <w:numId w:val="1"/>
-        </w:numPr>
-        <w:spacing w:after="0"/>
-      </w:pPr>
-      <w:r>
-        <w:t>Tickets-items</w:t>
-      </w:r>
-    </w:p>
-    <w:p>
-      <w:pPr>
-        <w:pStyle w:val="ListParagraph"/>
-        <w:numPr>
-          <w:ilvl w:val="1"/>
-          <w:numId w:val="1"/>
-        </w:numPr>
-        <w:spacing w:after="0"/>
-      </w:pPr>
-      <w:proofErr w:type="spellStart"/>
-      <w:r>
-        <w:t>Ticket_item_id</w:t>
-      </w:r>
-      <w:proofErr w:type="spellEnd"/>
-    </w:p>
-    <w:p>
-      <w:pPr>
-        <w:pStyle w:val="ListParagraph"/>
-        <w:numPr>
-          <w:ilvl w:val="1"/>
-          <w:numId w:val="1"/>
-        </w:numPr>
-        <w:spacing w:after="0"/>
-      </w:pPr>
-      <w:proofErr w:type="spellStart"/>
-      <w:r>
-        <w:t>Ticket_id</w:t>
-      </w:r>
-      <w:proofErr w:type="spellEnd"/>
-    </w:p>
-    <w:p>
-      <w:pPr>
-        <w:pStyle w:val="ListParagraph"/>
-        <w:numPr>
-          <w:ilvl w:val="1"/>
-          <w:numId w:val="1"/>
-        </w:numPr>
-        <w:spacing w:after="0"/>
-      </w:pPr>
-      <w:proofErr w:type="spellStart"/>
-      <w:r>
-        <w:t>item_id</w:t>
-      </w:r>
-      <w:proofErr w:type="spellEnd"/>
-    </w:p>
-    <w:p>
-      <w:pPr>
-        <w:pStyle w:val="ListParagraph"/>
-        <w:numPr>
-          <w:ilvl w:val="0"/>
-          <w:numId w:val="1"/>
-        </w:numPr>
-        <w:spacing w:after="0"/>
-      </w:pPr>
-      <w:r>
-        <w:t>Items</w:t>
-      </w:r>
-    </w:p>
-    <w:p>
-      <w:pPr>
-        <w:pStyle w:val="ListParagraph"/>
-        <w:numPr>
-          <w:ilvl w:val="1"/>
-          <w:numId w:val="1"/>
-        </w:numPr>
-        <w:spacing w:after="0"/>
-      </w:pPr>
-      <w:proofErr w:type="spellStart"/>
-      <w:r>
-        <w:t>I</w:t>
-      </w:r>
-      <w:r>
-        <w:t>tem_id</w:t>
-      </w:r>
-      <w:proofErr w:type="spellEnd"/>
-    </w:p>
-    <w:p>
-      <w:pPr>
-        <w:pStyle w:val="ListParagraph"/>
-        <w:numPr>
-          <w:ilvl w:val="1"/>
-          <w:numId w:val="1"/>
-        </w:numPr>
-        <w:spacing w:after="0"/>
-      </w:pPr>
-      <w:r>
-        <w:t>name</w:t>
-      </w:r>
-    </w:p>
-    <w:p>
-      <w:pPr>
-        <w:pStyle w:val="ListParagraph"/>
-        <w:numPr>
-          <w:ilvl w:val="1"/>
-          <w:numId w:val="1"/>
-        </w:numPr>
-        <w:spacing w:after="0"/>
-      </w:pPr>
-      <w:r>
-        <w:t>Price</w:t>
+          <w:numId w:val="19"/>
+        </w:numPr>
+        <w:spacing w:after="0"/>
+      </w:pPr>
+      <w:r>
+        <w:t xml:space="preserve">Use similar home page .get and display the tickets in a side bar, also include search </w:t>
+      </w:r>
+      <w:proofErr w:type="gramStart"/>
+      <w:r>
+        <w:t>function</w:t>
+      </w:r>
+      <w:proofErr w:type="gramEnd"/>
+    </w:p>
+    <w:p>
+      <w:pPr>
+        <w:spacing w:after="0"/>
+      </w:pPr>
+      <w:r>
+        <w:tab/>
       </w:r>
     </w:p>
     <w:p>
@@ -2995,7 +2991,7 @@
         <w:spacing w:after="0"/>
       </w:pPr>
       <w:r>
-        <w:t>POST – new ticket</w:t>
+        <w:t>POST – new ticket items</w:t>
       </w:r>
     </w:p>
     <w:p>
@@ -3008,11 +3004,11 @@
         <w:spacing w:after="0"/>
       </w:pPr>
       <w:r>
-        <w:t xml:space="preserve">Mostly complete, just need to display returned data on the correct </w:t>
-      </w:r>
-      <w:proofErr w:type="gramStart"/>
-      <w:r>
-        <w:t>page</w:t>
+        <w:t xml:space="preserve">New ticket items can be created if not available through </w:t>
+      </w:r>
+      <w:proofErr w:type="gramStart"/>
+      <w:r>
+        <w:t>search</w:t>
       </w:r>
       <w:proofErr w:type="gramEnd"/>
     </w:p>
@@ -3026,8 +3022,13 @@
         <w:spacing w:after="0"/>
       </w:pPr>
       <w:r>
-        <w:t>POST – new ticket items</w:t>
-      </w:r>
+        <w:t xml:space="preserve">DELETE – ticket </w:t>
+      </w:r>
+      <w:proofErr w:type="gramStart"/>
+      <w:r>
+        <w:t>Items</w:t>
+      </w:r>
+      <w:proofErr w:type="gramEnd"/>
     </w:p>
     <w:p>
       <w:pPr>
@@ -3039,13 +3040,8 @@
         <w:spacing w:after="0"/>
       </w:pPr>
       <w:r>
-        <w:t xml:space="preserve">New ticket items can be created if not available through </w:t>
-      </w:r>
-      <w:proofErr w:type="gramStart"/>
-      <w:r>
-        <w:t>search</w:t>
-      </w:r>
-      <w:proofErr w:type="gramEnd"/>
+        <w:t>Pressing X on ticket item will delete it (will not delete item, just reference)</w:t>
+      </w:r>
     </w:p>
     <w:p>
       <w:pPr>
@@ -3057,11 +3053,11 @@
         <w:spacing w:after="0"/>
       </w:pPr>
       <w:r>
-        <w:t xml:space="preserve">DELETE – ticket </w:t>
-      </w:r>
-      <w:proofErr w:type="gramStart"/>
-      <w:r>
-        <w:t>Items</w:t>
+        <w:t xml:space="preserve">DELETE – </w:t>
+      </w:r>
+      <w:proofErr w:type="gramStart"/>
+      <w:r>
+        <w:t>ticket</w:t>
       </w:r>
       <w:proofErr w:type="gramEnd"/>
     </w:p>
@@ -3075,8 +3071,15 @@
         <w:spacing w:after="0"/>
       </w:pPr>
       <w:r>
-        <w:t>Pressing X on ticket item will delete it (will not delete item, just reference)</w:t>
-      </w:r>
+        <w:t xml:space="preserve">Pressing delete button at top can delete entire ticket and related </w:t>
+      </w:r>
+      <w:proofErr w:type="spellStart"/>
+      <w:proofErr w:type="gramStart"/>
+      <w:r>
+        <w:t>ticketitems</w:t>
+      </w:r>
+      <w:proofErr w:type="spellEnd"/>
+      <w:proofErr w:type="gramEnd"/>
     </w:p>
     <w:p>
       <w:pPr>
@@ -3088,7 +3091,7 @@
         <w:spacing w:after="0"/>
       </w:pPr>
       <w:r>
-        <w:t xml:space="preserve">DELETE – </w:t>
+        <w:t xml:space="preserve">PUT – </w:t>
       </w:r>
       <w:proofErr w:type="gramStart"/>
       <w:r>
@@ -3106,44 +3109,6 @@
         <w:spacing w:after="0"/>
       </w:pPr>
       <w:r>
-        <w:t xml:space="preserve">Pressing delete button at top can delete entire ticket and related </w:t>
-      </w:r>
-      <w:proofErr w:type="spellStart"/>
-      <w:proofErr w:type="gramStart"/>
-      <w:r>
-        <w:t>ticketitems</w:t>
-      </w:r>
-      <w:proofErr w:type="spellEnd"/>
-      <w:proofErr w:type="gramEnd"/>
-    </w:p>
-    <w:p>
-      <w:pPr>
-        <w:pStyle w:val="ListParagraph"/>
-        <w:numPr>
-          <w:ilvl w:val="1"/>
-          <w:numId w:val="18"/>
-        </w:numPr>
-        <w:spacing w:after="0"/>
-      </w:pPr>
-      <w:r>
-        <w:t xml:space="preserve">PUT – </w:t>
-      </w:r>
-      <w:proofErr w:type="gramStart"/>
-      <w:r>
-        <w:t>ticket</w:t>
-      </w:r>
-      <w:proofErr w:type="gramEnd"/>
-    </w:p>
-    <w:p>
-      <w:pPr>
-        <w:pStyle w:val="ListParagraph"/>
-        <w:numPr>
-          <w:ilvl w:val="2"/>
-          <w:numId w:val="18"/>
-        </w:numPr>
-        <w:spacing w:after="0"/>
-      </w:pPr>
-      <w:r>
         <w:t>Pressing edit button at top will allow for editing of client and bike info (updating the selected client or bike row)</w:t>
       </w:r>
     </w:p>
@@ -3180,6 +3145,189 @@
       <w:proofErr w:type="gramStart"/>
       <w:r>
         <w:t>results</w:t>
+      </w:r>
+      <w:proofErr w:type="gramEnd"/>
+    </w:p>
+    <w:p>
+      <w:pPr>
+        <w:spacing w:after="0"/>
+      </w:pPr>
+    </w:p>
+    <w:p>
+      <w:pPr>
+        <w:spacing w:after="0"/>
+      </w:pPr>
+    </w:p>
+    <w:p>
+      <w:pPr>
+        <w:spacing w:after="0"/>
+      </w:pPr>
+    </w:p>
+    <w:p>
+      <w:pPr>
+        <w:pStyle w:val="ListParagraph"/>
+        <w:numPr>
+          <w:ilvl w:val="0"/>
+          <w:numId w:val="18"/>
+        </w:numPr>
+        <w:spacing w:after="0"/>
+      </w:pPr>
+      <w:r>
+        <w:t xml:space="preserve">Moved </w:t>
+      </w:r>
+      <w:proofErr w:type="spellStart"/>
+      <w:r>
+        <w:t>displayTicket</w:t>
+      </w:r>
+      <w:proofErr w:type="spellEnd"/>
+      <w:r>
+        <w:t xml:space="preserve"> into </w:t>
+      </w:r>
+      <w:proofErr w:type="gramStart"/>
+      <w:r>
+        <w:t>ticketView.js</w:t>
+      </w:r>
+      <w:proofErr w:type="gramEnd"/>
+    </w:p>
+    <w:p>
+      <w:pPr>
+        <w:pStyle w:val="ListParagraph"/>
+      </w:pPr>
+    </w:p>
+    <w:p>
+      <w:pPr>
+        <w:pStyle w:val="ListParagraph"/>
+        <w:numPr>
+          <w:ilvl w:val="0"/>
+          <w:numId w:val="18"/>
+        </w:numPr>
+        <w:spacing w:after="0"/>
+      </w:pPr>
+      <w:r>
+        <w:t xml:space="preserve">Changed add ticket function call </w:t>
+      </w:r>
+      <w:proofErr w:type="gramStart"/>
+      <w:r>
+        <w:t>SQL</w:t>
+      </w:r>
+      <w:proofErr w:type="gramEnd"/>
+    </w:p>
+    <w:p>
+      <w:pPr>
+        <w:pStyle w:val="ListParagraph"/>
+      </w:pPr>
+    </w:p>
+    <w:p>
+      <w:pPr>
+        <w:pStyle w:val="ListParagraph"/>
+        <w:numPr>
+          <w:ilvl w:val="1"/>
+          <w:numId w:val="18"/>
+        </w:numPr>
+        <w:spacing w:after="0"/>
+      </w:pPr>
+      <w:r>
+        <w:t xml:space="preserve">Inserts ticked and just returns status of </w:t>
+      </w:r>
+      <w:proofErr w:type="gramStart"/>
+      <w:r>
+        <w:t>200</w:t>
+      </w:r>
+      <w:proofErr w:type="gramEnd"/>
+    </w:p>
+    <w:p>
+      <w:pPr>
+        <w:pStyle w:val="ListParagraph"/>
+        <w:numPr>
+          <w:ilvl w:val="0"/>
+          <w:numId w:val="18"/>
+        </w:numPr>
+        <w:spacing w:after="0"/>
+      </w:pPr>
+      <w:r>
+        <w:t xml:space="preserve">Front end receives status 200 and calls </w:t>
+      </w:r>
+      <w:proofErr w:type="spellStart"/>
+      <w:r>
+        <w:t>newticket</w:t>
+      </w:r>
+      <w:proofErr w:type="spellEnd"/>
+      <w:r>
+        <w:t xml:space="preserve"> </w:t>
+      </w:r>
+      <w:proofErr w:type="gramStart"/>
+      <w:r>
+        <w:t>callback</w:t>
+      </w:r>
+      <w:proofErr w:type="gramEnd"/>
+    </w:p>
+    <w:p>
+      <w:pPr>
+        <w:pStyle w:val="ListParagraph"/>
+        <w:numPr>
+          <w:ilvl w:val="1"/>
+          <w:numId w:val="18"/>
+        </w:numPr>
+        <w:spacing w:after="0"/>
+      </w:pPr>
+      <w:proofErr w:type="spellStart"/>
+      <w:r>
+        <w:t>Newticketcallback</w:t>
+      </w:r>
+      <w:proofErr w:type="spellEnd"/>
+      <w:r>
+        <w:t xml:space="preserve"> just opens the </w:t>
+      </w:r>
+      <w:proofErr w:type="spellStart"/>
+      <w:r>
+        <w:t>viewTicket</w:t>
+      </w:r>
+      <w:proofErr w:type="spellEnd"/>
+      <w:r>
+        <w:t xml:space="preserve"> </w:t>
+      </w:r>
+      <w:proofErr w:type="gramStart"/>
+      <w:r>
+        <w:t>window</w:t>
+      </w:r>
+      <w:proofErr w:type="gramEnd"/>
+    </w:p>
+    <w:p>
+      <w:pPr>
+        <w:pStyle w:val="ListParagraph"/>
+        <w:numPr>
+          <w:ilvl w:val="0"/>
+          <w:numId w:val="18"/>
+        </w:numPr>
+        <w:spacing w:after="0"/>
+      </w:pPr>
+      <w:r>
+        <w:t xml:space="preserve">On load </w:t>
+      </w:r>
+      <w:proofErr w:type="spellStart"/>
+      <w:r>
+        <w:t>viewTicket</w:t>
+      </w:r>
+      <w:proofErr w:type="spellEnd"/>
+      <w:r>
+        <w:t xml:space="preserve"> runs display ticket which queries the DB for the most recent ticket information</w:t>
+      </w:r>
+    </w:p>
+    <w:p>
+      <w:pPr>
+        <w:pStyle w:val="ListParagraph"/>
+        <w:numPr>
+          <w:ilvl w:val="1"/>
+          <w:numId w:val="18"/>
+        </w:numPr>
+        <w:spacing w:after="0"/>
+      </w:pPr>
+      <w:r>
+        <w:t xml:space="preserve">Attaches that information to web page for </w:t>
+      </w:r>
+      <w:proofErr w:type="gramStart"/>
+      <w:r>
+        <w:t>display</w:t>
       </w:r>
       <w:proofErr w:type="gramEnd"/>
     </w:p>
@@ -3348,7 +3496,7 @@
         <w:rFonts w:ascii="Wingdings" w:hAnsi="Wingdings" w:hint="default"/>
       </w:rPr>
     </w:lvl>
-    <w:lvl w:ilvl="3" w:tplc="04090001" w:tentative="1">
+    <w:lvl w:ilvl="3" w:tplc="04090001">
       <w:start w:val="1"/>
       <w:numFmt w:val="bullet"/>
       <w:lvlText w:val=""/>
@@ -3761,6 +3909,119 @@
     </w:lvl>
   </w:abstractNum>
   <w:abstractNum w:abstractNumId="5" w15:restartNumberingAfterBreak="0">
+    <w:nsid w:val="183C7774"/>
+    <w:multiLevelType w:val="hybridMultilevel"/>
+    <w:tmpl w:val="D60C1218"/>
+    <w:lvl w:ilvl="0" w:tplc="04090001">
+      <w:start w:val="1"/>
+      <w:numFmt w:val="bullet"/>
+      <w:lvlText w:val=""/>
+      <w:lvlJc w:val="left"/>
+      <w:pPr>
+        <w:ind w:left="720" w:hanging="360"/>
+      </w:pPr>
+      <w:rPr>
+        <w:rFonts w:ascii="Symbol" w:hAnsi="Symbol" w:hint="default"/>
+      </w:rPr>
+    </w:lvl>
+    <w:lvl w:ilvl="1" w:tplc="04090003" w:tentative="1">
+      <w:start w:val="1"/>
+      <w:numFmt w:val="bullet"/>
+      <w:lvlText w:val="o"/>
+      <w:lvlJc w:val="left"/>
+      <w:pPr>
+        <w:ind w:left="1440" w:hanging="360"/>
+      </w:pPr>
+      <w:rPr>
+        <w:rFonts w:ascii="Courier New" w:hAnsi="Courier New" w:cs="Courier New" w:hint="default"/>
+      </w:rPr>
+    </w:lvl>
+    <w:lvl w:ilvl="2" w:tplc="04090005" w:tentative="1">
+      <w:start w:val="1"/>
+      <w:numFmt w:val="bullet"/>
+      <w:lvlText w:val=""/>
+      <w:lvlJc w:val="left"/>
+      <w:pPr>
+        <w:ind w:left="2160" w:hanging="360"/>
+      </w:pPr>
+      <w:rPr>
+        <w:rFonts w:ascii="Wingdings" w:hAnsi="Wingdings" w:hint="default"/>
+      </w:rPr>
+    </w:lvl>
+    <w:lvl w:ilvl="3" w:tplc="04090001" w:tentative="1">
+      <w:start w:val="1"/>
+      <w:numFmt w:val="bullet"/>
+      <w:lvlText w:val=""/>
+      <w:lvlJc w:val="left"/>
+      <w:pPr>
+        <w:ind w:left="2880" w:hanging="360"/>
+      </w:pPr>
+      <w:rPr>
+        <w:rFonts w:ascii="Symbol" w:hAnsi="Symbol" w:hint="default"/>
+      </w:rPr>
+    </w:lvl>
+    <w:lvl w:ilvl="4" w:tplc="04090003" w:tentative="1">
+      <w:start w:val="1"/>
+      <w:numFmt w:val="bullet"/>
+      <w:lvlText w:val="o"/>
+      <w:lvlJc w:val="left"/>
+      <w:pPr>
+        <w:ind w:left="3600" w:hanging="360"/>
+      </w:pPr>
+      <w:rPr>
+        <w:rFonts w:ascii="Courier New" w:hAnsi="Courier New" w:cs="Courier New" w:hint="default"/>
+      </w:rPr>
+    </w:lvl>
+    <w:lvl w:ilvl="5" w:tplc="04090005" w:tentative="1">
+      <w:start w:val="1"/>
+      <w:numFmt w:val="bullet"/>
+      <w:lvlText w:val=""/>
+      <w:lvlJc w:val="left"/>
+      <w:pPr>
+        <w:ind w:left="4320" w:hanging="360"/>
+      </w:pPr>
+      <w:rPr>
+        <w:rFonts w:ascii="Wingdings" w:hAnsi="Wingdings" w:hint="default"/>
+      </w:rPr>
+    </w:lvl>
+    <w:lvl w:ilvl="6" w:tplc="04090001" w:tentative="1">
+      <w:start w:val="1"/>
+      <w:numFmt w:val="bullet"/>
+      <w:lvlText w:val=""/>
+      <w:lvlJc w:val="left"/>
+      <w:pPr>
+        <w:ind w:left="5040" w:hanging="360"/>
+      </w:pPr>
+      <w:rPr>
+        <w:rFonts w:ascii="Symbol" w:hAnsi="Symbol" w:hint="default"/>
+      </w:rPr>
+    </w:lvl>
+    <w:lvl w:ilvl="7" w:tplc="04090003" w:tentative="1">
+      <w:start w:val="1"/>
+      <w:numFmt w:val="bullet"/>
+      <w:lvlText w:val="o"/>
+      <w:lvlJc w:val="left"/>
+      <w:pPr>
+        <w:ind w:left="5760" w:hanging="360"/>
+      </w:pPr>
+      <w:rPr>
+        <w:rFonts w:ascii="Courier New" w:hAnsi="Courier New" w:cs="Courier New" w:hint="default"/>
+      </w:rPr>
+    </w:lvl>
+    <w:lvl w:ilvl="8" w:tplc="04090005" w:tentative="1">
+      <w:start w:val="1"/>
+      <w:numFmt w:val="bullet"/>
+      <w:lvlText w:val=""/>
+      <w:lvlJc w:val="left"/>
+      <w:pPr>
+        <w:ind w:left="6480" w:hanging="360"/>
+      </w:pPr>
+      <w:rPr>
+        <w:rFonts w:ascii="Wingdings" w:hAnsi="Wingdings" w:hint="default"/>
+      </w:rPr>
+    </w:lvl>
+  </w:abstractNum>
+  <w:abstractNum w:abstractNumId="6" w15:restartNumberingAfterBreak="0">
     <w:nsid w:val="24020D34"/>
     <w:multiLevelType w:val="hybridMultilevel"/>
     <w:tmpl w:val="492452C2"/>
@@ -3846,7 +4107,7 @@
       </w:pPr>
     </w:lvl>
   </w:abstractNum>
-  <w:abstractNum w:abstractNumId="6" w15:restartNumberingAfterBreak="0">
+  <w:abstractNum w:abstractNumId="7" w15:restartNumberingAfterBreak="0">
     <w:nsid w:val="27203502"/>
     <w:multiLevelType w:val="hybridMultilevel"/>
     <w:tmpl w:val="A6BC1F2C"/>
@@ -3959,7 +4220,7 @@
       </w:rPr>
     </w:lvl>
   </w:abstractNum>
-  <w:abstractNum w:abstractNumId="7" w15:restartNumberingAfterBreak="0">
+  <w:abstractNum w:abstractNumId="8" w15:restartNumberingAfterBreak="0">
     <w:nsid w:val="2A7D3423"/>
     <w:multiLevelType w:val="hybridMultilevel"/>
     <w:tmpl w:val="CF00BA4A"/>
@@ -4072,7 +4333,7 @@
       </w:rPr>
     </w:lvl>
   </w:abstractNum>
-  <w:abstractNum w:abstractNumId="8" w15:restartNumberingAfterBreak="0">
+  <w:abstractNum w:abstractNumId="9" w15:restartNumberingAfterBreak="0">
     <w:nsid w:val="3FCA78B2"/>
     <w:multiLevelType w:val="hybridMultilevel"/>
     <w:tmpl w:val="F522A7F6"/>
@@ -4185,7 +4446,7 @@
       </w:rPr>
     </w:lvl>
   </w:abstractNum>
-  <w:abstractNum w:abstractNumId="9" w15:restartNumberingAfterBreak="0">
+  <w:abstractNum w:abstractNumId="10" w15:restartNumberingAfterBreak="0">
     <w:nsid w:val="40775986"/>
     <w:multiLevelType w:val="hybridMultilevel"/>
     <w:tmpl w:val="5A8291D2"/>
@@ -4298,7 +4559,7 @@
       </w:rPr>
     </w:lvl>
   </w:abstractNum>
-  <w:abstractNum w:abstractNumId="10" w15:restartNumberingAfterBreak="0">
+  <w:abstractNum w:abstractNumId="11" w15:restartNumberingAfterBreak="0">
     <w:nsid w:val="41547182"/>
     <w:multiLevelType w:val="hybridMultilevel"/>
     <w:tmpl w:val="C812CDB8"/>
@@ -4411,7 +4672,7 @@
       </w:rPr>
     </w:lvl>
   </w:abstractNum>
-  <w:abstractNum w:abstractNumId="11" w15:restartNumberingAfterBreak="0">
+  <w:abstractNum w:abstractNumId="12" w15:restartNumberingAfterBreak="0">
     <w:nsid w:val="44E958AB"/>
     <w:multiLevelType w:val="hybridMultilevel"/>
     <w:tmpl w:val="AB3E0AB8"/>
@@ -4524,10 +4785,10 @@
       </w:rPr>
     </w:lvl>
   </w:abstractNum>
-  <w:abstractNum w:abstractNumId="12" w15:restartNumberingAfterBreak="0">
+  <w:abstractNum w:abstractNumId="13" w15:restartNumberingAfterBreak="0">
     <w:nsid w:val="46462E09"/>
     <w:multiLevelType w:val="hybridMultilevel"/>
-    <w:tmpl w:val="7B5A8DA0"/>
+    <w:tmpl w:val="CF94D8E8"/>
     <w:lvl w:ilvl="0" w:tplc="04090001">
       <w:start w:val="1"/>
       <w:numFmt w:val="bullet"/>
@@ -4637,7 +4898,7 @@
       </w:rPr>
     </w:lvl>
   </w:abstractNum>
-  <w:abstractNum w:abstractNumId="13" w15:restartNumberingAfterBreak="0">
+  <w:abstractNum w:abstractNumId="14" w15:restartNumberingAfterBreak="0">
     <w:nsid w:val="52F37200"/>
     <w:multiLevelType w:val="hybridMultilevel"/>
     <w:tmpl w:val="71D21900"/>
@@ -4723,7 +4984,7 @@
       </w:pPr>
     </w:lvl>
   </w:abstractNum>
-  <w:abstractNum w:abstractNumId="14" w15:restartNumberingAfterBreak="0">
+  <w:abstractNum w:abstractNumId="15" w15:restartNumberingAfterBreak="0">
     <w:nsid w:val="580C09B9"/>
     <w:multiLevelType w:val="hybridMultilevel"/>
     <w:tmpl w:val="AD2AB22A"/>
@@ -4835,7 +5096,7 @@
       </w:rPr>
     </w:lvl>
   </w:abstractNum>
-  <w:abstractNum w:abstractNumId="15" w15:restartNumberingAfterBreak="0">
+  <w:abstractNum w:abstractNumId="16" w15:restartNumberingAfterBreak="0">
     <w:nsid w:val="6D0472F2"/>
     <w:multiLevelType w:val="hybridMultilevel"/>
     <w:tmpl w:val="1CA67846"/>
@@ -4948,7 +5209,7 @@
       </w:rPr>
     </w:lvl>
   </w:abstractNum>
-  <w:abstractNum w:abstractNumId="16" w15:restartNumberingAfterBreak="0">
+  <w:abstractNum w:abstractNumId="17" w15:restartNumberingAfterBreak="0">
     <w:nsid w:val="755E6449"/>
     <w:multiLevelType w:val="hybridMultilevel"/>
     <w:tmpl w:val="3CE0AC3A"/>
@@ -5034,7 +5295,7 @@
       </w:pPr>
     </w:lvl>
   </w:abstractNum>
-  <w:abstractNum w:abstractNumId="17" w15:restartNumberingAfterBreak="0">
+  <w:abstractNum w:abstractNumId="18" w15:restartNumberingAfterBreak="0">
     <w:nsid w:val="75674A50"/>
     <w:multiLevelType w:val="hybridMultilevel"/>
     <w:tmpl w:val="46301726"/>
@@ -5148,49 +5409,49 @@
     </w:lvl>
   </w:abstractNum>
   <w:num w:numId="1" w16cid:durableId="1597517489">
-    <w:abstractNumId w:val="15"/>
+    <w:abstractNumId w:val="16"/>
   </w:num>
   <w:num w:numId="2" w16cid:durableId="1428962771">
     <w:abstractNumId w:val="4"/>
   </w:num>
   <w:num w:numId="3" w16cid:durableId="478692449">
+    <w:abstractNumId w:val="18"/>
+  </w:num>
+  <w:num w:numId="4" w16cid:durableId="1517844351">
+    <w:abstractNumId w:val="15"/>
+  </w:num>
+  <w:num w:numId="5" w16cid:durableId="177237088">
     <w:abstractNumId w:val="17"/>
   </w:num>
-  <w:num w:numId="4" w16cid:durableId="1517844351">
-    <w:abstractNumId w:val="14"/>
-  </w:num>
-  <w:num w:numId="5" w16cid:durableId="177237088">
-    <w:abstractNumId w:val="16"/>
-  </w:num>
   <w:num w:numId="6" w16cid:durableId="183325509">
-    <w:abstractNumId w:val="9"/>
+    <w:abstractNumId w:val="10"/>
   </w:num>
   <w:num w:numId="7" w16cid:durableId="1522627775">
     <w:abstractNumId w:val="3"/>
   </w:num>
   <w:num w:numId="8" w16cid:durableId="1362050503">
-    <w:abstractNumId w:val="10"/>
+    <w:abstractNumId w:val="11"/>
   </w:num>
   <w:num w:numId="9" w16cid:durableId="75983013">
-    <w:abstractNumId w:val="11"/>
+    <w:abstractNumId w:val="12"/>
   </w:num>
   <w:num w:numId="10" w16cid:durableId="247929768">
-    <w:abstractNumId w:val="6"/>
+    <w:abstractNumId w:val="7"/>
   </w:num>
   <w:num w:numId="11" w16cid:durableId="2116822346">
+    <w:abstractNumId w:val="9"/>
+  </w:num>
+  <w:num w:numId="12" w16cid:durableId="1762290205">
     <w:abstractNumId w:val="8"/>
   </w:num>
-  <w:num w:numId="12" w16cid:durableId="1762290205">
-    <w:abstractNumId w:val="7"/>
-  </w:num>
   <w:num w:numId="13" w16cid:durableId="1803184380">
-    <w:abstractNumId w:val="13"/>
+    <w:abstractNumId w:val="14"/>
   </w:num>
   <w:num w:numId="14" w16cid:durableId="1666544977">
     <w:abstractNumId w:val="2"/>
   </w:num>
   <w:num w:numId="15" w16cid:durableId="1603338797">
-    <w:abstractNumId w:val="5"/>
+    <w:abstractNumId w:val="6"/>
   </w:num>
   <w:num w:numId="16" w16cid:durableId="350838880">
     <w:abstractNumId w:val="0"/>
@@ -5199,7 +5460,10 @@
     <w:abstractNumId w:val="1"/>
   </w:num>
   <w:num w:numId="18" w16cid:durableId="20907303">
-    <w:abstractNumId w:val="12"/>
+    <w:abstractNumId w:val="13"/>
+  </w:num>
+  <w:num w:numId="19" w16cid:durableId="149256824">
+    <w:abstractNumId w:val="5"/>
   </w:num>
 </w:numbering>
 </file>

</xml_diff>